<commit_message>
them Loging va Midlleware xu ly loi toan cuc
</commit_message>
<xml_diff>
--- a/Báo cáo Dự án Web API Quản lý Người dùng.docx
+++ b/Báo cáo Dự án Web API Quản lý Người dùng.docx
@@ -168,6 +168,13 @@
     </w:p>
     <w:sdt>
       <w:sdtPr>
+        <w:rPr>
+          <w:rFonts w:ascii="Times New Roman" w:eastAsiaTheme="minorHAnsi" w:hAnsi="Times New Roman" w:cstheme="minorBidi"/>
+          <w:color w:val="auto"/>
+          <w:sz w:val="24"/>
+          <w:szCs w:val="22"/>
+          <w:lang w:val="en-US" w:eastAsia="en-US"/>
+        </w:rPr>
         <w:id w:val="-1435202105"/>
         <w:docPartObj>
           <w:docPartGallery w:val="Table of Contents"/>
@@ -176,13 +183,8 @@
       </w:sdtPr>
       <w:sdtEndPr>
         <w:rPr>
-          <w:rFonts w:ascii="Times New Roman" w:eastAsiaTheme="minorHAnsi" w:hAnsi="Times New Roman" w:cstheme="minorBidi"/>
-          <w:b/>
-          <w:bCs/>
-          <w:color w:val="auto"/>
-          <w:sz w:val="24"/>
-          <w:szCs w:val="22"/>
-          <w:lang w:val="en-US" w:eastAsia="en-US"/>
+          <w:b/>
+          <w:bCs/>
         </w:rPr>
       </w:sdtEndPr>
       <w:sdtContent>
@@ -23761,13 +23763,15 @@
           <w:numId w:val="22"/>
         </w:numPr>
         <w:rPr>
-          <w:lang w:val="vi-VN"/>
-        </w:rPr>
-      </w:pPr>
-      <w:r>
-        <w:rPr>
-          <w:b/>
-          <w:bCs/>
+          <w:color w:val="388600"/>
+          <w:lang w:val="vi-VN"/>
+        </w:rPr>
+      </w:pPr>
+      <w:r>
+        <w:rPr>
+          <w:b/>
+          <w:bCs/>
+          <w:color w:val="388600"/>
           <w:lang w:val="vi-VN"/>
         </w:rPr>
         <w:t>Quản lý Vai trò và Phân quyền (</w:t>
@@ -23777,6 +23781,7 @@
         <w:rPr>
           <w:b/>
           <w:bCs/>
+          <w:color w:val="388600"/>
           <w:lang w:val="vi-VN"/>
         </w:rPr>
         <w:t>Role-Based</w:t>
@@ -23786,6 +23791,7 @@
         <w:rPr>
           <w:b/>
           <w:bCs/>
+          <w:color w:val="388600"/>
           <w:lang w:val="vi-VN"/>
         </w:rPr>
         <w:t xml:space="preserve"> Access </w:t>
@@ -23795,6 +23801,7 @@
         <w:rPr>
           <w:b/>
           <w:bCs/>
+          <w:color w:val="388600"/>
           <w:lang w:val="vi-VN"/>
         </w:rPr>
         <w:t>Control</w:t>
@@ -23804,6 +23811,7 @@
         <w:rPr>
           <w:b/>
           <w:bCs/>
+          <w:color w:val="388600"/>
           <w:lang w:val="vi-VN"/>
         </w:rPr>
         <w:t xml:space="preserve"> - </w:t>
@@ -23813,6 +23821,7 @@
         <w:rPr>
           <w:b/>
           <w:bCs/>
+          <w:color w:val="388600"/>
           <w:lang w:val="vi-VN"/>
         </w:rPr>
         <w:t>RBAC</w:t>
@@ -23822,12 +23831,14 @@
         <w:rPr>
           <w:b/>
           <w:bCs/>
+          <w:color w:val="388600"/>
           <w:lang w:val="vi-VN"/>
         </w:rPr>
         <w:t>)</w:t>
       </w:r>
       <w:r>
         <w:rPr>
+          <w:color w:val="388600"/>
           <w:lang w:val="vi-VN"/>
         </w:rPr>
         <w:t xml:space="preserve">: </w:t>
@@ -23840,11 +23851,13 @@
           <w:numId w:val="22"/>
         </w:numPr>
         <w:rPr>
-          <w:lang w:val="vi-VN"/>
-        </w:rPr>
-      </w:pPr>
-      <w:r>
-        <w:rPr>
+          <w:color w:val="388600"/>
+          <w:lang w:val="vi-VN"/>
+        </w:rPr>
+      </w:pPr>
+      <w:r>
+        <w:rPr>
+          <w:color w:val="388600"/>
           <w:lang w:val="vi-VN"/>
         </w:rPr>
         <w:t xml:space="preserve">Thêm bảng </w:t>
@@ -23852,6 +23865,7 @@
       <w:proofErr w:type="spellStart"/>
       <w:r>
         <w:rPr>
+          <w:color w:val="388600"/>
           <w:lang w:val="vi-VN"/>
         </w:rPr>
         <w:t>Roles</w:t>
@@ -23859,6 +23873,7 @@
       <w:proofErr w:type="spellEnd"/>
       <w:r>
         <w:rPr>
+          <w:color w:val="388600"/>
           <w:lang w:val="vi-VN"/>
         </w:rPr>
         <w:t xml:space="preserve"> và </w:t>
@@ -23866,6 +23881,7 @@
       <w:proofErr w:type="spellStart"/>
       <w:r>
         <w:rPr>
+          <w:color w:val="388600"/>
           <w:lang w:val="vi-VN"/>
         </w:rPr>
         <w:t>UserRoles</w:t>
@@ -23873,6 +23889,7 @@
       <w:proofErr w:type="spellEnd"/>
       <w:r>
         <w:rPr>
+          <w:color w:val="388600"/>
           <w:lang w:val="vi-VN"/>
         </w:rPr>
         <w:t xml:space="preserve"> vào cơ sở dữ liệu.</w:t>
@@ -23885,11 +23902,13 @@
           <w:numId w:val="22"/>
         </w:numPr>
         <w:rPr>
-          <w:lang w:val="vi-VN"/>
-        </w:rPr>
-      </w:pPr>
-      <w:r>
-        <w:rPr>
+          <w:color w:val="388600"/>
+          <w:lang w:val="vi-VN"/>
+        </w:rPr>
+      </w:pPr>
+      <w:r>
+        <w:rPr>
+          <w:color w:val="388600"/>
           <w:lang w:val="vi-VN"/>
         </w:rPr>
         <w:t xml:space="preserve">Tích hợp tính năng quản lý vai trò (ví dụ: </w:t>
@@ -23897,6 +23916,7 @@
       <w:proofErr w:type="spellStart"/>
       <w:r>
         <w:rPr>
+          <w:color w:val="388600"/>
           <w:lang w:val="vi-VN"/>
         </w:rPr>
         <w:t>Admin</w:t>
@@ -23904,6 +23924,7 @@
       <w:proofErr w:type="spellEnd"/>
       <w:r>
         <w:rPr>
+          <w:color w:val="388600"/>
           <w:lang w:val="vi-VN"/>
         </w:rPr>
         <w:t xml:space="preserve">, </w:t>
@@ -23911,6 +23932,7 @@
       <w:proofErr w:type="spellStart"/>
       <w:r>
         <w:rPr>
+          <w:color w:val="388600"/>
           <w:lang w:val="vi-VN"/>
         </w:rPr>
         <w:t>User</w:t>
@@ -23918,6 +23940,7 @@
       <w:proofErr w:type="spellEnd"/>
       <w:r>
         <w:rPr>
+          <w:color w:val="388600"/>
           <w:lang w:val="vi-VN"/>
         </w:rPr>
         <w:t>) và gán quyền hạn khác nhau cho các vai trò đó.</w:t>
@@ -23930,11 +23953,13 @@
           <w:numId w:val="22"/>
         </w:numPr>
         <w:rPr>
-          <w:lang w:val="vi-VN"/>
-        </w:rPr>
-      </w:pPr>
-      <w:r>
-        <w:rPr>
+          <w:color w:val="388600"/>
+          <w:lang w:val="vi-VN"/>
+        </w:rPr>
+      </w:pPr>
+      <w:r>
+        <w:rPr>
+          <w:color w:val="388600"/>
           <w:lang w:val="vi-VN"/>
         </w:rPr>
         <w:t>Sử dụng [</w:t>
@@ -23942,6 +23967,7 @@
       <w:proofErr w:type="spellStart"/>
       <w:r>
         <w:rPr>
+          <w:color w:val="388600"/>
           <w:lang w:val="vi-VN"/>
         </w:rPr>
         <w:t>Authorize</w:t>
@@ -23949,6 +23975,7 @@
       <w:proofErr w:type="spellEnd"/>
       <w:r>
         <w:rPr>
+          <w:color w:val="388600"/>
           <w:lang w:val="vi-VN"/>
         </w:rPr>
         <w:t>(</w:t>
@@ -23956,6 +23983,7 @@
       <w:proofErr w:type="spellStart"/>
       <w:r>
         <w:rPr>
+          <w:color w:val="388600"/>
           <w:lang w:val="vi-VN"/>
         </w:rPr>
         <w:t>Roles</w:t>
@@ -23963,6 +23991,7 @@
       <w:proofErr w:type="spellEnd"/>
       <w:r>
         <w:rPr>
+          <w:color w:val="388600"/>
           <w:lang w:val="vi-VN"/>
         </w:rPr>
         <w:t xml:space="preserve"> = "</w:t>
@@ -23970,6 +23999,7 @@
       <w:proofErr w:type="spellStart"/>
       <w:r>
         <w:rPr>
+          <w:color w:val="388600"/>
           <w:lang w:val="vi-VN"/>
         </w:rPr>
         <w:t>Admin</w:t>
@@ -23977,6 +24007,7 @@
       <w:proofErr w:type="spellEnd"/>
       <w:r>
         <w:rPr>
+          <w:color w:val="388600"/>
           <w:lang w:val="vi-VN"/>
         </w:rPr>
         <w:t xml:space="preserve">")] để bảo vệ các </w:t>
@@ -23984,6 +24015,7 @@
       <w:proofErr w:type="spellStart"/>
       <w:r>
         <w:rPr>
+          <w:color w:val="388600"/>
           <w:lang w:val="vi-VN"/>
         </w:rPr>
         <w:t>endpoint</w:t>
@@ -23991,6 +24023,7 @@
       <w:proofErr w:type="spellEnd"/>
       <w:r>
         <w:rPr>
+          <w:color w:val="388600"/>
           <w:lang w:val="vi-VN"/>
         </w:rPr>
         <w:t xml:space="preserve"> yêu cầu quyền quản trị.</w:t>
@@ -24003,14 +24036,16 @@
           <w:numId w:val="22"/>
         </w:numPr>
         <w:rPr>
-          <w:lang w:val="vi-VN"/>
-        </w:rPr>
-      </w:pPr>
-      <w:proofErr w:type="spellStart"/>
-      <w:r>
-        <w:rPr>
-          <w:b/>
-          <w:bCs/>
+          <w:color w:val="388600"/>
+          <w:lang w:val="vi-VN"/>
+        </w:rPr>
+      </w:pPr>
+      <w:proofErr w:type="spellStart"/>
+      <w:r>
+        <w:rPr>
+          <w:b/>
+          <w:bCs/>
+          <w:color w:val="388600"/>
           <w:lang w:val="vi-VN"/>
         </w:rPr>
         <w:lastRenderedPageBreak/>
@@ -24021,6 +24056,7 @@
         <w:rPr>
           <w:b/>
           <w:bCs/>
+          <w:color w:val="388600"/>
           <w:lang w:val="vi-VN"/>
         </w:rPr>
         <w:t xml:space="preserve"> Mật khẩu (</w:t>
@@ -24030,6 +24066,7 @@
         <w:rPr>
           <w:b/>
           <w:bCs/>
+          <w:color w:val="388600"/>
           <w:lang w:val="vi-VN"/>
         </w:rPr>
         <w:t>Forgot</w:t>
@@ -24039,6 +24076,7 @@
         <w:rPr>
           <w:b/>
           <w:bCs/>
+          <w:color w:val="388600"/>
           <w:lang w:val="vi-VN"/>
         </w:rPr>
         <w:t xml:space="preserve"> </w:t>
@@ -24048,6 +24086,7 @@
         <w:rPr>
           <w:b/>
           <w:bCs/>
+          <w:color w:val="388600"/>
           <w:lang w:val="vi-VN"/>
         </w:rPr>
         <w:t>Password</w:t>
@@ -24057,12 +24096,14 @@
         <w:rPr>
           <w:b/>
           <w:bCs/>
+          <w:color w:val="388600"/>
           <w:lang w:val="vi-VN"/>
         </w:rPr>
         <w:t>)</w:t>
       </w:r>
       <w:r>
         <w:rPr>
+          <w:color w:val="388600"/>
           <w:lang w:val="vi-VN"/>
         </w:rPr>
         <w:t xml:space="preserve">: </w:t>
@@ -24074,12 +24115,17 @@
           <w:ilvl w:val="1"/>
           <w:numId w:val="22"/>
         </w:numPr>
-        <w:rPr>
-          <w:lang w:val="vi-VN"/>
-        </w:rPr>
-      </w:pPr>
-      <w:r>
-        <w:rPr>
+        <w:tabs>
+          <w:tab w:val="left" w:pos="7655"/>
+        </w:tabs>
+        <w:rPr>
+          <w:color w:val="388600"/>
+          <w:lang w:val="vi-VN"/>
+        </w:rPr>
+      </w:pPr>
+      <w:r>
+        <w:rPr>
+          <w:color w:val="388600"/>
           <w:lang w:val="vi-VN"/>
         </w:rPr>
         <w:t xml:space="preserve">Triển khai cơ chế </w:t>
@@ -24087,6 +24133,7 @@
       <w:proofErr w:type="spellStart"/>
       <w:r>
         <w:rPr>
+          <w:color w:val="388600"/>
           <w:lang w:val="vi-VN"/>
         </w:rPr>
         <w:t>reset</w:t>
@@ -24094,6 +24141,7 @@
       <w:proofErr w:type="spellEnd"/>
       <w:r>
         <w:rPr>
+          <w:color w:val="388600"/>
           <w:lang w:val="vi-VN"/>
         </w:rPr>
         <w:t xml:space="preserve"> mật khẩu thông qua </w:t>
@@ -24101,6 +24149,7 @@
       <w:proofErr w:type="spellStart"/>
       <w:r>
         <w:rPr>
+          <w:color w:val="388600"/>
           <w:lang w:val="vi-VN"/>
         </w:rPr>
         <w:t>email</w:t>
@@ -24108,6 +24157,7 @@
       <w:proofErr w:type="spellEnd"/>
       <w:r>
         <w:rPr>
+          <w:color w:val="388600"/>
           <w:lang w:val="vi-VN"/>
         </w:rPr>
         <w:t xml:space="preserve">, bao gồm việc tạo và xác minh </w:t>
@@ -24115,6 +24165,7 @@
       <w:proofErr w:type="spellStart"/>
       <w:r>
         <w:rPr>
+          <w:color w:val="388600"/>
           <w:lang w:val="vi-VN"/>
         </w:rPr>
         <w:t>token</w:t>
@@ -24122,6 +24173,7 @@
       <w:proofErr w:type="spellEnd"/>
       <w:r>
         <w:rPr>
+          <w:color w:val="388600"/>
           <w:lang w:val="vi-VN"/>
         </w:rPr>
         <w:t xml:space="preserve"> </w:t>
@@ -24129,6 +24181,7 @@
       <w:proofErr w:type="spellStart"/>
       <w:r>
         <w:rPr>
+          <w:color w:val="388600"/>
           <w:lang w:val="vi-VN"/>
         </w:rPr>
         <w:t>reset</w:t>
@@ -24136,6 +24189,7 @@
       <w:proofErr w:type="spellEnd"/>
       <w:r>
         <w:rPr>
+          <w:color w:val="388600"/>
           <w:lang w:val="vi-VN"/>
         </w:rPr>
         <w:t xml:space="preserve"> mật khẩu.</w:t>
@@ -24148,13 +24202,15 @@
           <w:numId w:val="22"/>
         </w:numPr>
         <w:rPr>
-          <w:lang w:val="vi-VN"/>
-        </w:rPr>
-      </w:pPr>
-      <w:r>
-        <w:rPr>
-          <w:b/>
-          <w:bCs/>
+          <w:color w:val="EE0000"/>
+          <w:lang w:val="vi-VN"/>
+        </w:rPr>
+      </w:pPr>
+      <w:r>
+        <w:rPr>
+          <w:b/>
+          <w:bCs/>
+          <w:color w:val="EE0000"/>
           <w:lang w:val="vi-VN"/>
         </w:rPr>
         <w:t>Xác thực hai yếu tố (</w:t>
@@ -24164,6 +24220,7 @@
         <w:rPr>
           <w:b/>
           <w:bCs/>
+          <w:color w:val="EE0000"/>
           <w:lang w:val="vi-VN"/>
         </w:rPr>
         <w:t>Two-Factor</w:t>
@@ -24173,6 +24230,7 @@
         <w:rPr>
           <w:b/>
           <w:bCs/>
+          <w:color w:val="EE0000"/>
           <w:lang w:val="vi-VN"/>
         </w:rPr>
         <w:t xml:space="preserve"> </w:t>
@@ -24182,6 +24240,7 @@
         <w:rPr>
           <w:b/>
           <w:bCs/>
+          <w:color w:val="EE0000"/>
           <w:lang w:val="vi-VN"/>
         </w:rPr>
         <w:t>Authentication</w:t>
@@ -24191,6 +24250,7 @@
         <w:rPr>
           <w:b/>
           <w:bCs/>
+          <w:color w:val="EE0000"/>
           <w:lang w:val="vi-VN"/>
         </w:rPr>
         <w:t xml:space="preserve"> - </w:t>
@@ -24200,6 +24260,7 @@
         <w:rPr>
           <w:b/>
           <w:bCs/>
+          <w:color w:val="EE0000"/>
           <w:lang w:val="vi-VN"/>
         </w:rPr>
         <w:t>2FA</w:t>
@@ -24209,12 +24270,14 @@
         <w:rPr>
           <w:b/>
           <w:bCs/>
+          <w:color w:val="EE0000"/>
           <w:lang w:val="vi-VN"/>
         </w:rPr>
         <w:t>)</w:t>
       </w:r>
       <w:r>
         <w:rPr>
+          <w:color w:val="EE0000"/>
           <w:lang w:val="vi-VN"/>
         </w:rPr>
         <w:t xml:space="preserve">: </w:t>
@@ -24227,11 +24290,13 @@
           <w:numId w:val="22"/>
         </w:numPr>
         <w:rPr>
-          <w:lang w:val="vi-VN"/>
-        </w:rPr>
-      </w:pPr>
-      <w:r>
-        <w:rPr>
+          <w:color w:val="EE0000"/>
+          <w:lang w:val="vi-VN"/>
+        </w:rPr>
+      </w:pPr>
+      <w:r>
+        <w:rPr>
+          <w:color w:val="EE0000"/>
           <w:lang w:val="vi-VN"/>
         </w:rPr>
         <w:t xml:space="preserve">Thêm một lớp bảo mật nữa bằng cách yêu cầu người dùng xác minh danh tính qua một yếu tố thứ hai (ví dụ: mã </w:t>
@@ -24239,6 +24304,7 @@
       <w:proofErr w:type="spellStart"/>
       <w:r>
         <w:rPr>
+          <w:color w:val="EE0000"/>
           <w:lang w:val="vi-VN"/>
         </w:rPr>
         <w:t>OTP</w:t>
@@ -24246,6 +24312,7 @@
       <w:proofErr w:type="spellEnd"/>
       <w:r>
         <w:rPr>
+          <w:color w:val="EE0000"/>
           <w:lang w:val="vi-VN"/>
         </w:rPr>
         <w:t xml:space="preserve"> từ ứng dụng xác thực hoặc </w:t>
@@ -24253,6 +24320,7 @@
       <w:proofErr w:type="spellStart"/>
       <w:r>
         <w:rPr>
+          <w:color w:val="EE0000"/>
           <w:lang w:val="vi-VN"/>
         </w:rPr>
         <w:t>SMS</w:t>
@@ -24260,6 +24328,7 @@
       <w:proofErr w:type="spellEnd"/>
       <w:r>
         <w:rPr>
+          <w:color w:val="EE0000"/>
           <w:lang w:val="vi-VN"/>
         </w:rPr>
         <w:t>).</w:t>
@@ -24275,6 +24344,7 @@
           <w:lang w:val="vi-VN"/>
         </w:rPr>
       </w:pPr>
+      <w:bookmarkStart w:id="28" w:name="_Hlk200645718"/>
       <w:proofErr w:type="spellStart"/>
       <w:r>
         <w:rPr>
@@ -24467,13 +24537,15 @@
           <w:numId w:val="22"/>
         </w:numPr>
         <w:rPr>
-          <w:lang w:val="vi-VN"/>
-        </w:rPr>
-      </w:pPr>
-      <w:r>
-        <w:rPr>
-          <w:b/>
-          <w:bCs/>
+          <w:color w:val="EE0000"/>
+          <w:lang w:val="vi-VN"/>
+        </w:rPr>
+      </w:pPr>
+      <w:r>
+        <w:rPr>
+          <w:b/>
+          <w:bCs/>
+          <w:color w:val="EE0000"/>
           <w:lang w:val="vi-VN"/>
         </w:rPr>
         <w:t>Giới hạn tốc độ yêu cầu (</w:t>
@@ -24483,6 +24555,7 @@
         <w:rPr>
           <w:b/>
           <w:bCs/>
+          <w:color w:val="EE0000"/>
           <w:lang w:val="vi-VN"/>
         </w:rPr>
         <w:t>Rate</w:t>
@@ -24492,6 +24565,7 @@
         <w:rPr>
           <w:b/>
           <w:bCs/>
+          <w:color w:val="EE0000"/>
           <w:lang w:val="vi-VN"/>
         </w:rPr>
         <w:t xml:space="preserve"> </w:t>
@@ -24501,6 +24575,7 @@
         <w:rPr>
           <w:b/>
           <w:bCs/>
+          <w:color w:val="EE0000"/>
           <w:lang w:val="vi-VN"/>
         </w:rPr>
         <w:t>Limiting</w:t>
@@ -24510,12 +24585,14 @@
         <w:rPr>
           <w:b/>
           <w:bCs/>
+          <w:color w:val="EE0000"/>
           <w:lang w:val="vi-VN"/>
         </w:rPr>
         <w:t>)</w:t>
       </w:r>
       <w:r>
         <w:rPr>
+          <w:color w:val="EE0000"/>
           <w:lang w:val="vi-VN"/>
         </w:rPr>
         <w:t xml:space="preserve">: </w:t>
@@ -24528,11 +24605,13 @@
           <w:numId w:val="22"/>
         </w:numPr>
         <w:rPr>
-          <w:lang w:val="vi-VN"/>
-        </w:rPr>
-      </w:pPr>
-      <w:r>
-        <w:rPr>
+          <w:color w:val="EE0000"/>
+          <w:lang w:val="vi-VN"/>
+        </w:rPr>
+      </w:pPr>
+      <w:r>
+        <w:rPr>
+          <w:color w:val="EE0000"/>
           <w:lang w:val="vi-VN"/>
         </w:rPr>
         <w:t xml:space="preserve">Áp dụng </w:t>
@@ -24540,6 +24619,7 @@
       <w:proofErr w:type="spellStart"/>
       <w:r>
         <w:rPr>
+          <w:color w:val="EE0000"/>
           <w:lang w:val="vi-VN"/>
         </w:rPr>
         <w:t>rate</w:t>
@@ -24547,6 +24627,7 @@
       <w:proofErr w:type="spellEnd"/>
       <w:r>
         <w:rPr>
+          <w:color w:val="EE0000"/>
           <w:lang w:val="vi-VN"/>
         </w:rPr>
         <w:t xml:space="preserve"> </w:t>
@@ -24554,6 +24635,7 @@
       <w:proofErr w:type="spellStart"/>
       <w:r>
         <w:rPr>
+          <w:color w:val="EE0000"/>
           <w:lang w:val="vi-VN"/>
         </w:rPr>
         <w:t>limiting</w:t>
@@ -24561,6 +24643,7 @@
       <w:proofErr w:type="spellEnd"/>
       <w:r>
         <w:rPr>
+          <w:color w:val="EE0000"/>
           <w:lang w:val="vi-VN"/>
         </w:rPr>
         <w:t xml:space="preserve"> để ngăn chặn các cuộc tấn công vét cạn hoặc </w:t>
@@ -24568,6 +24651,7 @@
       <w:proofErr w:type="spellStart"/>
       <w:r>
         <w:rPr>
+          <w:color w:val="EE0000"/>
           <w:lang w:val="vi-VN"/>
         </w:rPr>
         <w:t>DoS</w:t>
@@ -24575,6 +24659,7 @@
       <w:proofErr w:type="spellEnd"/>
       <w:r>
         <w:rPr>
+          <w:color w:val="EE0000"/>
           <w:lang w:val="vi-VN"/>
         </w:rPr>
         <w:t xml:space="preserve"> bằng cách giới hạn số lượng yêu cầu mà một </w:t>
@@ -24582,6 +24667,7 @@
       <w:proofErr w:type="spellStart"/>
       <w:r>
         <w:rPr>
+          <w:color w:val="EE0000"/>
           <w:lang w:val="vi-VN"/>
         </w:rPr>
         <w:t>client</w:t>
@@ -24589,6 +24675,7 @@
       <w:proofErr w:type="spellEnd"/>
       <w:r>
         <w:rPr>
+          <w:color w:val="EE0000"/>
           <w:lang w:val="vi-VN"/>
         </w:rPr>
         <w:t xml:space="preserve"> có thể gửi trong một khoảng thời gian nhất định.</w:t>
@@ -24843,6 +24930,63 @@
         </w:rPr>
         <w:t xml:space="preserve"> để cải thiện hiệu suất và giảm tải cho cơ sở dữ liệu.</w:t>
       </w:r>
+    </w:p>
+    <w:p>
+      <w:pPr>
+        <w:rPr>
+          <w:lang w:val="vi-VN"/>
+        </w:rPr>
+      </w:pPr>
+    </w:p>
+    <w:bookmarkEnd w:id="28"/>
+    <w:p>
+      <w:pPr>
+        <w:rPr>
+          <w:lang w:val="vi-VN"/>
+        </w:rPr>
+      </w:pPr>
+    </w:p>
+    <w:p>
+      <w:pPr>
+        <w:rPr>
+          <w:lang w:val="vi-VN"/>
+        </w:rPr>
+      </w:pPr>
+    </w:p>
+    <w:p>
+      <w:pPr>
+        <w:rPr>
+          <w:lang w:val="vi-VN"/>
+        </w:rPr>
+      </w:pPr>
+    </w:p>
+    <w:p>
+      <w:pPr>
+        <w:rPr>
+          <w:lang w:val="vi-VN"/>
+        </w:rPr>
+      </w:pPr>
+    </w:p>
+    <w:p>
+      <w:pPr>
+        <w:rPr>
+          <w:lang w:val="vi-VN"/>
+        </w:rPr>
+      </w:pPr>
+    </w:p>
+    <w:p>
+      <w:pPr>
+        <w:rPr>
+          <w:lang w:val="vi-VN"/>
+        </w:rPr>
+      </w:pPr>
+    </w:p>
+    <w:p>
+      <w:pPr>
+        <w:rPr>
+          <w:lang w:val="vi-VN"/>
+        </w:rPr>
+      </w:pPr>
     </w:p>
     <w:p>
       <w:pPr>
@@ -24865,6 +25009,155 @@
 <file path=word/numbering.xml><?xml version="1.0" encoding="utf-8"?>
 <w:numbering xmlns:wpc="http://schemas.microsoft.com/office/word/2010/wordprocessingCanvas" xmlns:cx="http://schemas.microsoft.com/office/drawing/2014/chartex" xmlns:cx1="http://schemas.microsoft.com/office/drawing/2015/9/8/chartex" xmlns:cx2="http://schemas.microsoft.com/office/drawing/2015/10/21/chartex" xmlns:cx3="http://schemas.microsoft.com/office/drawing/2016/5/9/chartex" xmlns:cx4="http://schemas.microsoft.com/office/drawing/2016/5/10/chartex" xmlns:cx5="http://schemas.microsoft.com/office/drawing/2016/5/11/chartex" xmlns:cx6="http://schemas.microsoft.com/office/drawing/2016/5/12/chartex" xmlns:cx7="http://schemas.microsoft.com/office/drawing/2016/5/13/chartex" xmlns:cx8="http://schemas.microsoft.com/office/drawing/2016/5/14/chartex" xmlns:mc="http://schemas.openxmlformats.org/markup-compatibility/2006" xmlns:aink="http://schemas.microsoft.com/office/drawing/2016/ink" xmlns:am3d="http://schemas.microsoft.com/office/drawing/2017/model3d" xmlns:o="urn:schemas-microsoft-com:office:office" xmlns:oel="http://schemas.microsoft.com/office/2019/extlst" xmlns:r="http://schemas.openxmlformats.org/officeDocument/2006/relationships" xmlns:m="http://schemas.openxmlformats.org/officeDocument/2006/math" xmlns:v="urn:schemas-microsoft-com:vml" xmlns:wp14="http://schemas.microsoft.com/office/word/2010/wordprocessingDrawing" xmlns:wp="http://schemas.openxmlformats.org/drawingml/2006/wordprocessingDrawing" xmlns:w10="urn:schemas-microsoft-com:office:word" xmlns:w="http://schemas.openxmlformats.org/wordprocessingml/2006/main" xmlns:w14="http://schemas.microsoft.com/office/word/2010/wordml" xmlns:w15="http://schemas.microsoft.com/office/word/2012/wordml" xmlns:w16cex="http://schemas.microsoft.com/office/word/2018/wordml/cex" xmlns:w16cid="http://schemas.microsoft.com/office/word/2016/wordml/cid" xmlns:w16="http://schemas.microsoft.com/office/word/2018/wordml" xmlns:w16du="http://schemas.microsoft.com/office/word/2023/wordml/word16du" xmlns:w16sdtdh="http://schemas.microsoft.com/office/word/2020/wordml/sdtdatahash" xmlns:w16sdtfl="http://schemas.microsoft.com/office/word/2024/wordml/sdtformatlock" xmlns:w16se="http://schemas.microsoft.com/office/word/2015/wordml/symex" xmlns:wpg="http://schemas.microsoft.com/office/word/2010/wordprocessingGroup" xmlns:wpi="http://schemas.microsoft.com/office/word/2010/wordprocessingInk" xmlns:wne="http://schemas.microsoft.com/office/word/2006/wordml" xmlns:wps="http://schemas.microsoft.com/office/word/2010/wordprocessingShape" mc:Ignorable="w14 w15 w16se w16cid w16 w16cex w16sdtdh w16sdtfl w16du wp14">
   <w:abstractNum w:abstractNumId="0" w15:restartNumberingAfterBreak="0">
+    <w:nsid w:val="05A07C5A"/>
+    <w:multiLevelType w:val="multilevel"/>
+    <w:tmpl w:val="9A46E0FE"/>
+    <w:lvl w:ilvl="0">
+      <w:start w:val="1"/>
+      <w:numFmt w:val="bullet"/>
+      <w:lvlText w:val=""/>
+      <w:lvlJc w:val="left"/>
+      <w:pPr>
+        <w:tabs>
+          <w:tab w:val="num" w:pos="720"/>
+        </w:tabs>
+        <w:ind w:left="720" w:hanging="360"/>
+      </w:pPr>
+      <w:rPr>
+        <w:rFonts w:ascii="Symbol" w:hAnsi="Symbol" w:hint="default"/>
+        <w:sz w:val="20"/>
+      </w:rPr>
+    </w:lvl>
+    <w:lvl w:ilvl="1">
+      <w:start w:val="1"/>
+      <w:numFmt w:val="bullet"/>
+      <w:lvlText w:val="o"/>
+      <w:lvlJc w:val="left"/>
+      <w:pPr>
+        <w:tabs>
+          <w:tab w:val="num" w:pos="1440"/>
+        </w:tabs>
+        <w:ind w:left="1440" w:hanging="360"/>
+      </w:pPr>
+      <w:rPr>
+        <w:rFonts w:ascii="Courier New" w:hAnsi="Courier New" w:hint="default"/>
+        <w:sz w:val="20"/>
+      </w:rPr>
+    </w:lvl>
+    <w:lvl w:ilvl="2">
+      <w:start w:val="1"/>
+      <w:numFmt w:val="bullet"/>
+      <w:lvlText w:val=""/>
+      <w:lvlJc w:val="left"/>
+      <w:pPr>
+        <w:tabs>
+          <w:tab w:val="num" w:pos="2160"/>
+        </w:tabs>
+        <w:ind w:left="2160" w:hanging="360"/>
+      </w:pPr>
+      <w:rPr>
+        <w:rFonts w:ascii="Wingdings" w:hAnsi="Wingdings" w:hint="default"/>
+        <w:sz w:val="20"/>
+      </w:rPr>
+    </w:lvl>
+    <w:lvl w:ilvl="3" w:tentative="1">
+      <w:start w:val="1"/>
+      <w:numFmt w:val="bullet"/>
+      <w:lvlText w:val=""/>
+      <w:lvlJc w:val="left"/>
+      <w:pPr>
+        <w:tabs>
+          <w:tab w:val="num" w:pos="2880"/>
+        </w:tabs>
+        <w:ind w:left="2880" w:hanging="360"/>
+      </w:pPr>
+      <w:rPr>
+        <w:rFonts w:ascii="Wingdings" w:hAnsi="Wingdings" w:hint="default"/>
+        <w:sz w:val="20"/>
+      </w:rPr>
+    </w:lvl>
+    <w:lvl w:ilvl="4" w:tentative="1">
+      <w:start w:val="1"/>
+      <w:numFmt w:val="bullet"/>
+      <w:lvlText w:val=""/>
+      <w:lvlJc w:val="left"/>
+      <w:pPr>
+        <w:tabs>
+          <w:tab w:val="num" w:pos="3600"/>
+        </w:tabs>
+        <w:ind w:left="3600" w:hanging="360"/>
+      </w:pPr>
+      <w:rPr>
+        <w:rFonts w:ascii="Wingdings" w:hAnsi="Wingdings" w:hint="default"/>
+        <w:sz w:val="20"/>
+      </w:rPr>
+    </w:lvl>
+    <w:lvl w:ilvl="5" w:tentative="1">
+      <w:start w:val="1"/>
+      <w:numFmt w:val="bullet"/>
+      <w:lvlText w:val=""/>
+      <w:lvlJc w:val="left"/>
+      <w:pPr>
+        <w:tabs>
+          <w:tab w:val="num" w:pos="4320"/>
+        </w:tabs>
+        <w:ind w:left="4320" w:hanging="360"/>
+      </w:pPr>
+      <w:rPr>
+        <w:rFonts w:ascii="Wingdings" w:hAnsi="Wingdings" w:hint="default"/>
+        <w:sz w:val="20"/>
+      </w:rPr>
+    </w:lvl>
+    <w:lvl w:ilvl="6" w:tentative="1">
+      <w:start w:val="1"/>
+      <w:numFmt w:val="bullet"/>
+      <w:lvlText w:val=""/>
+      <w:lvlJc w:val="left"/>
+      <w:pPr>
+        <w:tabs>
+          <w:tab w:val="num" w:pos="5040"/>
+        </w:tabs>
+        <w:ind w:left="5040" w:hanging="360"/>
+      </w:pPr>
+      <w:rPr>
+        <w:rFonts w:ascii="Wingdings" w:hAnsi="Wingdings" w:hint="default"/>
+        <w:sz w:val="20"/>
+      </w:rPr>
+    </w:lvl>
+    <w:lvl w:ilvl="7" w:tentative="1">
+      <w:start w:val="1"/>
+      <w:numFmt w:val="bullet"/>
+      <w:lvlText w:val=""/>
+      <w:lvlJc w:val="left"/>
+      <w:pPr>
+        <w:tabs>
+          <w:tab w:val="num" w:pos="5760"/>
+        </w:tabs>
+        <w:ind w:left="5760" w:hanging="360"/>
+      </w:pPr>
+      <w:rPr>
+        <w:rFonts w:ascii="Wingdings" w:hAnsi="Wingdings" w:hint="default"/>
+        <w:sz w:val="20"/>
+      </w:rPr>
+    </w:lvl>
+    <w:lvl w:ilvl="8" w:tentative="1">
+      <w:start w:val="1"/>
+      <w:numFmt w:val="bullet"/>
+      <w:lvlText w:val=""/>
+      <w:lvlJc w:val="left"/>
+      <w:pPr>
+        <w:tabs>
+          <w:tab w:val="num" w:pos="6480"/>
+        </w:tabs>
+        <w:ind w:left="6480" w:hanging="360"/>
+      </w:pPr>
+      <w:rPr>
+        <w:rFonts w:ascii="Wingdings" w:hAnsi="Wingdings" w:hint="default"/>
+        <w:sz w:val="20"/>
+      </w:rPr>
+    </w:lvl>
+  </w:abstractNum>
+  <w:abstractNum w:abstractNumId="1" w15:restartNumberingAfterBreak="0">
     <w:nsid w:val="0D6520DC"/>
     <w:multiLevelType w:val="multilevel"/>
     <w:tmpl w:val="72C46E50"/>
@@ -24982,7 +25275,156 @@
       </w:pPr>
     </w:lvl>
   </w:abstractNum>
-  <w:abstractNum w:abstractNumId="1" w15:restartNumberingAfterBreak="0">
+  <w:abstractNum w:abstractNumId="2" w15:restartNumberingAfterBreak="0">
+    <w:nsid w:val="0E493CDC"/>
+    <w:multiLevelType w:val="multilevel"/>
+    <w:tmpl w:val="201889CC"/>
+    <w:lvl w:ilvl="0">
+      <w:start w:val="1"/>
+      <w:numFmt w:val="bullet"/>
+      <w:lvlText w:val=""/>
+      <w:lvlJc w:val="left"/>
+      <w:pPr>
+        <w:tabs>
+          <w:tab w:val="num" w:pos="720"/>
+        </w:tabs>
+        <w:ind w:left="720" w:hanging="360"/>
+      </w:pPr>
+      <w:rPr>
+        <w:rFonts w:ascii="Symbol" w:hAnsi="Symbol" w:hint="default"/>
+        <w:sz w:val="20"/>
+      </w:rPr>
+    </w:lvl>
+    <w:lvl w:ilvl="1">
+      <w:start w:val="1"/>
+      <w:numFmt w:val="bullet"/>
+      <w:lvlText w:val="o"/>
+      <w:lvlJc w:val="left"/>
+      <w:pPr>
+        <w:tabs>
+          <w:tab w:val="num" w:pos="1440"/>
+        </w:tabs>
+        <w:ind w:left="1440" w:hanging="360"/>
+      </w:pPr>
+      <w:rPr>
+        <w:rFonts w:ascii="Courier New" w:hAnsi="Courier New" w:hint="default"/>
+        <w:sz w:val="20"/>
+      </w:rPr>
+    </w:lvl>
+    <w:lvl w:ilvl="2" w:tentative="1">
+      <w:start w:val="1"/>
+      <w:numFmt w:val="bullet"/>
+      <w:lvlText w:val=""/>
+      <w:lvlJc w:val="left"/>
+      <w:pPr>
+        <w:tabs>
+          <w:tab w:val="num" w:pos="2160"/>
+        </w:tabs>
+        <w:ind w:left="2160" w:hanging="360"/>
+      </w:pPr>
+      <w:rPr>
+        <w:rFonts w:ascii="Wingdings" w:hAnsi="Wingdings" w:hint="default"/>
+        <w:sz w:val="20"/>
+      </w:rPr>
+    </w:lvl>
+    <w:lvl w:ilvl="3" w:tentative="1">
+      <w:start w:val="1"/>
+      <w:numFmt w:val="bullet"/>
+      <w:lvlText w:val=""/>
+      <w:lvlJc w:val="left"/>
+      <w:pPr>
+        <w:tabs>
+          <w:tab w:val="num" w:pos="2880"/>
+        </w:tabs>
+        <w:ind w:left="2880" w:hanging="360"/>
+      </w:pPr>
+      <w:rPr>
+        <w:rFonts w:ascii="Wingdings" w:hAnsi="Wingdings" w:hint="default"/>
+        <w:sz w:val="20"/>
+      </w:rPr>
+    </w:lvl>
+    <w:lvl w:ilvl="4" w:tentative="1">
+      <w:start w:val="1"/>
+      <w:numFmt w:val="bullet"/>
+      <w:lvlText w:val=""/>
+      <w:lvlJc w:val="left"/>
+      <w:pPr>
+        <w:tabs>
+          <w:tab w:val="num" w:pos="3600"/>
+        </w:tabs>
+        <w:ind w:left="3600" w:hanging="360"/>
+      </w:pPr>
+      <w:rPr>
+        <w:rFonts w:ascii="Wingdings" w:hAnsi="Wingdings" w:hint="default"/>
+        <w:sz w:val="20"/>
+      </w:rPr>
+    </w:lvl>
+    <w:lvl w:ilvl="5" w:tentative="1">
+      <w:start w:val="1"/>
+      <w:numFmt w:val="bullet"/>
+      <w:lvlText w:val=""/>
+      <w:lvlJc w:val="left"/>
+      <w:pPr>
+        <w:tabs>
+          <w:tab w:val="num" w:pos="4320"/>
+        </w:tabs>
+        <w:ind w:left="4320" w:hanging="360"/>
+      </w:pPr>
+      <w:rPr>
+        <w:rFonts w:ascii="Wingdings" w:hAnsi="Wingdings" w:hint="default"/>
+        <w:sz w:val="20"/>
+      </w:rPr>
+    </w:lvl>
+    <w:lvl w:ilvl="6" w:tentative="1">
+      <w:start w:val="1"/>
+      <w:numFmt w:val="bullet"/>
+      <w:lvlText w:val=""/>
+      <w:lvlJc w:val="left"/>
+      <w:pPr>
+        <w:tabs>
+          <w:tab w:val="num" w:pos="5040"/>
+        </w:tabs>
+        <w:ind w:left="5040" w:hanging="360"/>
+      </w:pPr>
+      <w:rPr>
+        <w:rFonts w:ascii="Wingdings" w:hAnsi="Wingdings" w:hint="default"/>
+        <w:sz w:val="20"/>
+      </w:rPr>
+    </w:lvl>
+    <w:lvl w:ilvl="7" w:tentative="1">
+      <w:start w:val="1"/>
+      <w:numFmt w:val="bullet"/>
+      <w:lvlText w:val=""/>
+      <w:lvlJc w:val="left"/>
+      <w:pPr>
+        <w:tabs>
+          <w:tab w:val="num" w:pos="5760"/>
+        </w:tabs>
+        <w:ind w:left="5760" w:hanging="360"/>
+      </w:pPr>
+      <w:rPr>
+        <w:rFonts w:ascii="Wingdings" w:hAnsi="Wingdings" w:hint="default"/>
+        <w:sz w:val="20"/>
+      </w:rPr>
+    </w:lvl>
+    <w:lvl w:ilvl="8" w:tentative="1">
+      <w:start w:val="1"/>
+      <w:numFmt w:val="bullet"/>
+      <w:lvlText w:val=""/>
+      <w:lvlJc w:val="left"/>
+      <w:pPr>
+        <w:tabs>
+          <w:tab w:val="num" w:pos="6480"/>
+        </w:tabs>
+        <w:ind w:left="6480" w:hanging="360"/>
+      </w:pPr>
+      <w:rPr>
+        <w:rFonts w:ascii="Wingdings" w:hAnsi="Wingdings" w:hint="default"/>
+        <w:sz w:val="20"/>
+      </w:rPr>
+    </w:lvl>
+  </w:abstractNum>
+  <w:abstractNum w:abstractNumId="3" w15:restartNumberingAfterBreak="0">
     <w:nsid w:val="102342D4"/>
     <w:multiLevelType w:val="multilevel"/>
     <w:tmpl w:val="2612EB7A"/>
@@ -25131,7 +25573,305 @@
       </w:rPr>
     </w:lvl>
   </w:abstractNum>
-  <w:abstractNum w:abstractNumId="2" w15:restartNumberingAfterBreak="0">
+  <w:abstractNum w:abstractNumId="4" w15:restartNumberingAfterBreak="0">
+    <w:nsid w:val="10CF7586"/>
+    <w:multiLevelType w:val="multilevel"/>
+    <w:tmpl w:val="D916A036"/>
+    <w:lvl w:ilvl="0">
+      <w:start w:val="1"/>
+      <w:numFmt w:val="bullet"/>
+      <w:lvlText w:val=""/>
+      <w:lvlJc w:val="left"/>
+      <w:pPr>
+        <w:tabs>
+          <w:tab w:val="num" w:pos="720"/>
+        </w:tabs>
+        <w:ind w:left="720" w:hanging="360"/>
+      </w:pPr>
+      <w:rPr>
+        <w:rFonts w:ascii="Symbol" w:hAnsi="Symbol" w:hint="default"/>
+        <w:sz w:val="20"/>
+      </w:rPr>
+    </w:lvl>
+    <w:lvl w:ilvl="1">
+      <w:start w:val="1"/>
+      <w:numFmt w:val="bullet"/>
+      <w:lvlText w:val="o"/>
+      <w:lvlJc w:val="left"/>
+      <w:pPr>
+        <w:tabs>
+          <w:tab w:val="num" w:pos="1440"/>
+        </w:tabs>
+        <w:ind w:left="1440" w:hanging="360"/>
+      </w:pPr>
+      <w:rPr>
+        <w:rFonts w:ascii="Courier New" w:hAnsi="Courier New" w:hint="default"/>
+        <w:sz w:val="20"/>
+      </w:rPr>
+    </w:lvl>
+    <w:lvl w:ilvl="2" w:tentative="1">
+      <w:start w:val="1"/>
+      <w:numFmt w:val="bullet"/>
+      <w:lvlText w:val=""/>
+      <w:lvlJc w:val="left"/>
+      <w:pPr>
+        <w:tabs>
+          <w:tab w:val="num" w:pos="2160"/>
+        </w:tabs>
+        <w:ind w:left="2160" w:hanging="360"/>
+      </w:pPr>
+      <w:rPr>
+        <w:rFonts w:ascii="Wingdings" w:hAnsi="Wingdings" w:hint="default"/>
+        <w:sz w:val="20"/>
+      </w:rPr>
+    </w:lvl>
+    <w:lvl w:ilvl="3" w:tentative="1">
+      <w:start w:val="1"/>
+      <w:numFmt w:val="bullet"/>
+      <w:lvlText w:val=""/>
+      <w:lvlJc w:val="left"/>
+      <w:pPr>
+        <w:tabs>
+          <w:tab w:val="num" w:pos="2880"/>
+        </w:tabs>
+        <w:ind w:left="2880" w:hanging="360"/>
+      </w:pPr>
+      <w:rPr>
+        <w:rFonts w:ascii="Wingdings" w:hAnsi="Wingdings" w:hint="default"/>
+        <w:sz w:val="20"/>
+      </w:rPr>
+    </w:lvl>
+    <w:lvl w:ilvl="4" w:tentative="1">
+      <w:start w:val="1"/>
+      <w:numFmt w:val="bullet"/>
+      <w:lvlText w:val=""/>
+      <w:lvlJc w:val="left"/>
+      <w:pPr>
+        <w:tabs>
+          <w:tab w:val="num" w:pos="3600"/>
+        </w:tabs>
+        <w:ind w:left="3600" w:hanging="360"/>
+      </w:pPr>
+      <w:rPr>
+        <w:rFonts w:ascii="Wingdings" w:hAnsi="Wingdings" w:hint="default"/>
+        <w:sz w:val="20"/>
+      </w:rPr>
+    </w:lvl>
+    <w:lvl w:ilvl="5" w:tentative="1">
+      <w:start w:val="1"/>
+      <w:numFmt w:val="bullet"/>
+      <w:lvlText w:val=""/>
+      <w:lvlJc w:val="left"/>
+      <w:pPr>
+        <w:tabs>
+          <w:tab w:val="num" w:pos="4320"/>
+        </w:tabs>
+        <w:ind w:left="4320" w:hanging="360"/>
+      </w:pPr>
+      <w:rPr>
+        <w:rFonts w:ascii="Wingdings" w:hAnsi="Wingdings" w:hint="default"/>
+        <w:sz w:val="20"/>
+      </w:rPr>
+    </w:lvl>
+    <w:lvl w:ilvl="6" w:tentative="1">
+      <w:start w:val="1"/>
+      <w:numFmt w:val="bullet"/>
+      <w:lvlText w:val=""/>
+      <w:lvlJc w:val="left"/>
+      <w:pPr>
+        <w:tabs>
+          <w:tab w:val="num" w:pos="5040"/>
+        </w:tabs>
+        <w:ind w:left="5040" w:hanging="360"/>
+      </w:pPr>
+      <w:rPr>
+        <w:rFonts w:ascii="Wingdings" w:hAnsi="Wingdings" w:hint="default"/>
+        <w:sz w:val="20"/>
+      </w:rPr>
+    </w:lvl>
+    <w:lvl w:ilvl="7" w:tentative="1">
+      <w:start w:val="1"/>
+      <w:numFmt w:val="bullet"/>
+      <w:lvlText w:val=""/>
+      <w:lvlJc w:val="left"/>
+      <w:pPr>
+        <w:tabs>
+          <w:tab w:val="num" w:pos="5760"/>
+        </w:tabs>
+        <w:ind w:left="5760" w:hanging="360"/>
+      </w:pPr>
+      <w:rPr>
+        <w:rFonts w:ascii="Wingdings" w:hAnsi="Wingdings" w:hint="default"/>
+        <w:sz w:val="20"/>
+      </w:rPr>
+    </w:lvl>
+    <w:lvl w:ilvl="8" w:tentative="1">
+      <w:start w:val="1"/>
+      <w:numFmt w:val="bullet"/>
+      <w:lvlText w:val=""/>
+      <w:lvlJc w:val="left"/>
+      <w:pPr>
+        <w:tabs>
+          <w:tab w:val="num" w:pos="6480"/>
+        </w:tabs>
+        <w:ind w:left="6480" w:hanging="360"/>
+      </w:pPr>
+      <w:rPr>
+        <w:rFonts w:ascii="Wingdings" w:hAnsi="Wingdings" w:hint="default"/>
+        <w:sz w:val="20"/>
+      </w:rPr>
+    </w:lvl>
+  </w:abstractNum>
+  <w:abstractNum w:abstractNumId="5" w15:restartNumberingAfterBreak="0">
+    <w:nsid w:val="12462C7B"/>
+    <w:multiLevelType w:val="multilevel"/>
+    <w:tmpl w:val="5A3C35E8"/>
+    <w:lvl w:ilvl="0">
+      <w:start w:val="1"/>
+      <w:numFmt w:val="bullet"/>
+      <w:lvlText w:val=""/>
+      <w:lvlJc w:val="left"/>
+      <w:pPr>
+        <w:tabs>
+          <w:tab w:val="num" w:pos="720"/>
+        </w:tabs>
+        <w:ind w:left="720" w:hanging="360"/>
+      </w:pPr>
+      <w:rPr>
+        <w:rFonts w:ascii="Symbol" w:hAnsi="Symbol" w:hint="default"/>
+        <w:sz w:val="20"/>
+      </w:rPr>
+    </w:lvl>
+    <w:lvl w:ilvl="1">
+      <w:start w:val="1"/>
+      <w:numFmt w:val="bullet"/>
+      <w:lvlText w:val="o"/>
+      <w:lvlJc w:val="left"/>
+      <w:pPr>
+        <w:tabs>
+          <w:tab w:val="num" w:pos="1440"/>
+        </w:tabs>
+        <w:ind w:left="1440" w:hanging="360"/>
+      </w:pPr>
+      <w:rPr>
+        <w:rFonts w:ascii="Courier New" w:hAnsi="Courier New" w:hint="default"/>
+        <w:sz w:val="20"/>
+      </w:rPr>
+    </w:lvl>
+    <w:lvl w:ilvl="2" w:tentative="1">
+      <w:start w:val="1"/>
+      <w:numFmt w:val="bullet"/>
+      <w:lvlText w:val=""/>
+      <w:lvlJc w:val="left"/>
+      <w:pPr>
+        <w:tabs>
+          <w:tab w:val="num" w:pos="2160"/>
+        </w:tabs>
+        <w:ind w:left="2160" w:hanging="360"/>
+      </w:pPr>
+      <w:rPr>
+        <w:rFonts w:ascii="Wingdings" w:hAnsi="Wingdings" w:hint="default"/>
+        <w:sz w:val="20"/>
+      </w:rPr>
+    </w:lvl>
+    <w:lvl w:ilvl="3" w:tentative="1">
+      <w:start w:val="1"/>
+      <w:numFmt w:val="bullet"/>
+      <w:lvlText w:val=""/>
+      <w:lvlJc w:val="left"/>
+      <w:pPr>
+        <w:tabs>
+          <w:tab w:val="num" w:pos="2880"/>
+        </w:tabs>
+        <w:ind w:left="2880" w:hanging="360"/>
+      </w:pPr>
+      <w:rPr>
+        <w:rFonts w:ascii="Wingdings" w:hAnsi="Wingdings" w:hint="default"/>
+        <w:sz w:val="20"/>
+      </w:rPr>
+    </w:lvl>
+    <w:lvl w:ilvl="4" w:tentative="1">
+      <w:start w:val="1"/>
+      <w:numFmt w:val="bullet"/>
+      <w:lvlText w:val=""/>
+      <w:lvlJc w:val="left"/>
+      <w:pPr>
+        <w:tabs>
+          <w:tab w:val="num" w:pos="3600"/>
+        </w:tabs>
+        <w:ind w:left="3600" w:hanging="360"/>
+      </w:pPr>
+      <w:rPr>
+        <w:rFonts w:ascii="Wingdings" w:hAnsi="Wingdings" w:hint="default"/>
+        <w:sz w:val="20"/>
+      </w:rPr>
+    </w:lvl>
+    <w:lvl w:ilvl="5" w:tentative="1">
+      <w:start w:val="1"/>
+      <w:numFmt w:val="bullet"/>
+      <w:lvlText w:val=""/>
+      <w:lvlJc w:val="left"/>
+      <w:pPr>
+        <w:tabs>
+          <w:tab w:val="num" w:pos="4320"/>
+        </w:tabs>
+        <w:ind w:left="4320" w:hanging="360"/>
+      </w:pPr>
+      <w:rPr>
+        <w:rFonts w:ascii="Wingdings" w:hAnsi="Wingdings" w:hint="default"/>
+        <w:sz w:val="20"/>
+      </w:rPr>
+    </w:lvl>
+    <w:lvl w:ilvl="6" w:tentative="1">
+      <w:start w:val="1"/>
+      <w:numFmt w:val="bullet"/>
+      <w:lvlText w:val=""/>
+      <w:lvlJc w:val="left"/>
+      <w:pPr>
+        <w:tabs>
+          <w:tab w:val="num" w:pos="5040"/>
+        </w:tabs>
+        <w:ind w:left="5040" w:hanging="360"/>
+      </w:pPr>
+      <w:rPr>
+        <w:rFonts w:ascii="Wingdings" w:hAnsi="Wingdings" w:hint="default"/>
+        <w:sz w:val="20"/>
+      </w:rPr>
+    </w:lvl>
+    <w:lvl w:ilvl="7" w:tentative="1">
+      <w:start w:val="1"/>
+      <w:numFmt w:val="bullet"/>
+      <w:lvlText w:val=""/>
+      <w:lvlJc w:val="left"/>
+      <w:pPr>
+        <w:tabs>
+          <w:tab w:val="num" w:pos="5760"/>
+        </w:tabs>
+        <w:ind w:left="5760" w:hanging="360"/>
+      </w:pPr>
+      <w:rPr>
+        <w:rFonts w:ascii="Wingdings" w:hAnsi="Wingdings" w:hint="default"/>
+        <w:sz w:val="20"/>
+      </w:rPr>
+    </w:lvl>
+    <w:lvl w:ilvl="8" w:tentative="1">
+      <w:start w:val="1"/>
+      <w:numFmt w:val="bullet"/>
+      <w:lvlText w:val=""/>
+      <w:lvlJc w:val="left"/>
+      <w:pPr>
+        <w:tabs>
+          <w:tab w:val="num" w:pos="6480"/>
+        </w:tabs>
+        <w:ind w:left="6480" w:hanging="360"/>
+      </w:pPr>
+      <w:rPr>
+        <w:rFonts w:ascii="Wingdings" w:hAnsi="Wingdings" w:hint="default"/>
+        <w:sz w:val="20"/>
+      </w:rPr>
+    </w:lvl>
+  </w:abstractNum>
+  <w:abstractNum w:abstractNumId="6" w15:restartNumberingAfterBreak="0">
     <w:nsid w:val="127A7D6D"/>
     <w:multiLevelType w:val="multilevel"/>
     <w:tmpl w:val="4AECD4AA"/>
@@ -25280,7 +26020,156 @@
       </w:rPr>
     </w:lvl>
   </w:abstractNum>
-  <w:abstractNum w:abstractNumId="3" w15:restartNumberingAfterBreak="0">
+  <w:abstractNum w:abstractNumId="7" w15:restartNumberingAfterBreak="0">
+    <w:nsid w:val="154B16E7"/>
+    <w:multiLevelType w:val="multilevel"/>
+    <w:tmpl w:val="B49E871E"/>
+    <w:lvl w:ilvl="0">
+      <w:start w:val="1"/>
+      <w:numFmt w:val="bullet"/>
+      <w:lvlText w:val=""/>
+      <w:lvlJc w:val="left"/>
+      <w:pPr>
+        <w:tabs>
+          <w:tab w:val="num" w:pos="720"/>
+        </w:tabs>
+        <w:ind w:left="720" w:hanging="360"/>
+      </w:pPr>
+      <w:rPr>
+        <w:rFonts w:ascii="Symbol" w:hAnsi="Symbol" w:hint="default"/>
+        <w:sz w:val="20"/>
+      </w:rPr>
+    </w:lvl>
+    <w:lvl w:ilvl="1" w:tentative="1">
+      <w:start w:val="1"/>
+      <w:numFmt w:val="bullet"/>
+      <w:lvlText w:val="o"/>
+      <w:lvlJc w:val="left"/>
+      <w:pPr>
+        <w:tabs>
+          <w:tab w:val="num" w:pos="1440"/>
+        </w:tabs>
+        <w:ind w:left="1440" w:hanging="360"/>
+      </w:pPr>
+      <w:rPr>
+        <w:rFonts w:ascii="Courier New" w:hAnsi="Courier New" w:hint="default"/>
+        <w:sz w:val="20"/>
+      </w:rPr>
+    </w:lvl>
+    <w:lvl w:ilvl="2" w:tentative="1">
+      <w:start w:val="1"/>
+      <w:numFmt w:val="bullet"/>
+      <w:lvlText w:val=""/>
+      <w:lvlJc w:val="left"/>
+      <w:pPr>
+        <w:tabs>
+          <w:tab w:val="num" w:pos="2160"/>
+        </w:tabs>
+        <w:ind w:left="2160" w:hanging="360"/>
+      </w:pPr>
+      <w:rPr>
+        <w:rFonts w:ascii="Wingdings" w:hAnsi="Wingdings" w:hint="default"/>
+        <w:sz w:val="20"/>
+      </w:rPr>
+    </w:lvl>
+    <w:lvl w:ilvl="3" w:tentative="1">
+      <w:start w:val="1"/>
+      <w:numFmt w:val="bullet"/>
+      <w:lvlText w:val=""/>
+      <w:lvlJc w:val="left"/>
+      <w:pPr>
+        <w:tabs>
+          <w:tab w:val="num" w:pos="2880"/>
+        </w:tabs>
+        <w:ind w:left="2880" w:hanging="360"/>
+      </w:pPr>
+      <w:rPr>
+        <w:rFonts w:ascii="Wingdings" w:hAnsi="Wingdings" w:hint="default"/>
+        <w:sz w:val="20"/>
+      </w:rPr>
+    </w:lvl>
+    <w:lvl w:ilvl="4" w:tentative="1">
+      <w:start w:val="1"/>
+      <w:numFmt w:val="bullet"/>
+      <w:lvlText w:val=""/>
+      <w:lvlJc w:val="left"/>
+      <w:pPr>
+        <w:tabs>
+          <w:tab w:val="num" w:pos="3600"/>
+        </w:tabs>
+        <w:ind w:left="3600" w:hanging="360"/>
+      </w:pPr>
+      <w:rPr>
+        <w:rFonts w:ascii="Wingdings" w:hAnsi="Wingdings" w:hint="default"/>
+        <w:sz w:val="20"/>
+      </w:rPr>
+    </w:lvl>
+    <w:lvl w:ilvl="5" w:tentative="1">
+      <w:start w:val="1"/>
+      <w:numFmt w:val="bullet"/>
+      <w:lvlText w:val=""/>
+      <w:lvlJc w:val="left"/>
+      <w:pPr>
+        <w:tabs>
+          <w:tab w:val="num" w:pos="4320"/>
+        </w:tabs>
+        <w:ind w:left="4320" w:hanging="360"/>
+      </w:pPr>
+      <w:rPr>
+        <w:rFonts w:ascii="Wingdings" w:hAnsi="Wingdings" w:hint="default"/>
+        <w:sz w:val="20"/>
+      </w:rPr>
+    </w:lvl>
+    <w:lvl w:ilvl="6" w:tentative="1">
+      <w:start w:val="1"/>
+      <w:numFmt w:val="bullet"/>
+      <w:lvlText w:val=""/>
+      <w:lvlJc w:val="left"/>
+      <w:pPr>
+        <w:tabs>
+          <w:tab w:val="num" w:pos="5040"/>
+        </w:tabs>
+        <w:ind w:left="5040" w:hanging="360"/>
+      </w:pPr>
+      <w:rPr>
+        <w:rFonts w:ascii="Wingdings" w:hAnsi="Wingdings" w:hint="default"/>
+        <w:sz w:val="20"/>
+      </w:rPr>
+    </w:lvl>
+    <w:lvl w:ilvl="7" w:tentative="1">
+      <w:start w:val="1"/>
+      <w:numFmt w:val="bullet"/>
+      <w:lvlText w:val=""/>
+      <w:lvlJc w:val="left"/>
+      <w:pPr>
+        <w:tabs>
+          <w:tab w:val="num" w:pos="5760"/>
+        </w:tabs>
+        <w:ind w:left="5760" w:hanging="360"/>
+      </w:pPr>
+      <w:rPr>
+        <w:rFonts w:ascii="Wingdings" w:hAnsi="Wingdings" w:hint="default"/>
+        <w:sz w:val="20"/>
+      </w:rPr>
+    </w:lvl>
+    <w:lvl w:ilvl="8" w:tentative="1">
+      <w:start w:val="1"/>
+      <w:numFmt w:val="bullet"/>
+      <w:lvlText w:val=""/>
+      <w:lvlJc w:val="left"/>
+      <w:pPr>
+        <w:tabs>
+          <w:tab w:val="num" w:pos="6480"/>
+        </w:tabs>
+        <w:ind w:left="6480" w:hanging="360"/>
+      </w:pPr>
+      <w:rPr>
+        <w:rFonts w:ascii="Wingdings" w:hAnsi="Wingdings" w:hint="default"/>
+        <w:sz w:val="20"/>
+      </w:rPr>
+    </w:lvl>
+  </w:abstractNum>
+  <w:abstractNum w:abstractNumId="8" w15:restartNumberingAfterBreak="0">
     <w:nsid w:val="165C06A9"/>
     <w:multiLevelType w:val="hybridMultilevel"/>
     <w:tmpl w:val="66B6B268"/>
@@ -25366,7 +26255,7 @@
       </w:pPr>
     </w:lvl>
   </w:abstractNum>
-  <w:abstractNum w:abstractNumId="4" w15:restartNumberingAfterBreak="0">
+  <w:abstractNum w:abstractNumId="9" w15:restartNumberingAfterBreak="0">
     <w:nsid w:val="18250BCE"/>
     <w:multiLevelType w:val="multilevel"/>
     <w:tmpl w:val="411404DC"/>
@@ -25515,7 +26404,7 @@
       </w:rPr>
     </w:lvl>
   </w:abstractNum>
-  <w:abstractNum w:abstractNumId="5" w15:restartNumberingAfterBreak="0">
+  <w:abstractNum w:abstractNumId="10" w15:restartNumberingAfterBreak="0">
     <w:nsid w:val="183B3A51"/>
     <w:multiLevelType w:val="hybridMultilevel"/>
     <w:tmpl w:val="E62A8044"/>
@@ -25601,7 +26490,7 @@
       </w:pPr>
     </w:lvl>
   </w:abstractNum>
-  <w:abstractNum w:abstractNumId="6" w15:restartNumberingAfterBreak="0">
+  <w:abstractNum w:abstractNumId="11" w15:restartNumberingAfterBreak="0">
     <w:nsid w:val="194F1CE9"/>
     <w:multiLevelType w:val="hybridMultilevel"/>
     <w:tmpl w:val="6F48AD5A"/>
@@ -25687,7 +26576,7 @@
       </w:pPr>
     </w:lvl>
   </w:abstractNum>
-  <w:abstractNum w:abstractNumId="7" w15:restartNumberingAfterBreak="0">
+  <w:abstractNum w:abstractNumId="12" w15:restartNumberingAfterBreak="0">
     <w:nsid w:val="218B070D"/>
     <w:multiLevelType w:val="multilevel"/>
     <w:tmpl w:val="6ED45924"/>
@@ -25836,7 +26725,7 @@
       </w:rPr>
     </w:lvl>
   </w:abstractNum>
-  <w:abstractNum w:abstractNumId="8" w15:restartNumberingAfterBreak="0">
+  <w:abstractNum w:abstractNumId="13" w15:restartNumberingAfterBreak="0">
     <w:nsid w:val="28242458"/>
     <w:multiLevelType w:val="multilevel"/>
     <w:tmpl w:val="E6D28F56"/>
@@ -25985,7 +26874,7 @@
       </w:rPr>
     </w:lvl>
   </w:abstractNum>
-  <w:abstractNum w:abstractNumId="9" w15:restartNumberingAfterBreak="0">
+  <w:abstractNum w:abstractNumId="14" w15:restartNumberingAfterBreak="0">
     <w:nsid w:val="28760387"/>
     <w:multiLevelType w:val="multilevel"/>
     <w:tmpl w:val="F9FCBBE6"/>
@@ -26134,7 +27023,7 @@
       </w:rPr>
     </w:lvl>
   </w:abstractNum>
-  <w:abstractNum w:abstractNumId="10" w15:restartNumberingAfterBreak="0">
+  <w:abstractNum w:abstractNumId="15" w15:restartNumberingAfterBreak="0">
     <w:nsid w:val="2A1E0153"/>
     <w:multiLevelType w:val="multilevel"/>
     <w:tmpl w:val="089A5A5C"/>
@@ -26283,7 +27172,7 @@
       </w:rPr>
     </w:lvl>
   </w:abstractNum>
-  <w:abstractNum w:abstractNumId="11" w15:restartNumberingAfterBreak="0">
+  <w:abstractNum w:abstractNumId="16" w15:restartNumberingAfterBreak="0">
     <w:nsid w:val="31012B1E"/>
     <w:multiLevelType w:val="hybridMultilevel"/>
     <w:tmpl w:val="D4AA2FA2"/>
@@ -26369,7 +27258,7 @@
       </w:pPr>
     </w:lvl>
   </w:abstractNum>
-  <w:abstractNum w:abstractNumId="12" w15:restartNumberingAfterBreak="0">
+  <w:abstractNum w:abstractNumId="17" w15:restartNumberingAfterBreak="0">
     <w:nsid w:val="33753D01"/>
     <w:multiLevelType w:val="hybridMultilevel"/>
     <w:tmpl w:val="479C98C2"/>
@@ -26455,7 +27344,7 @@
       </w:pPr>
     </w:lvl>
   </w:abstractNum>
-  <w:abstractNum w:abstractNumId="13" w15:restartNumberingAfterBreak="0">
+  <w:abstractNum w:abstractNumId="18" w15:restartNumberingAfterBreak="0">
     <w:nsid w:val="389315E3"/>
     <w:multiLevelType w:val="hybridMultilevel"/>
     <w:tmpl w:val="CB24A93C"/>
@@ -26541,7 +27430,7 @@
       </w:pPr>
     </w:lvl>
   </w:abstractNum>
-  <w:abstractNum w:abstractNumId="14" w15:restartNumberingAfterBreak="0">
+  <w:abstractNum w:abstractNumId="19" w15:restartNumberingAfterBreak="0">
     <w:nsid w:val="38AB3861"/>
     <w:multiLevelType w:val="hybridMultilevel"/>
     <w:tmpl w:val="6F48AD5A"/>
@@ -26627,7 +27516,7 @@
       </w:pPr>
     </w:lvl>
   </w:abstractNum>
-  <w:abstractNum w:abstractNumId="15" w15:restartNumberingAfterBreak="0">
+  <w:abstractNum w:abstractNumId="20" w15:restartNumberingAfterBreak="0">
     <w:nsid w:val="3B3D63B0"/>
     <w:multiLevelType w:val="multilevel"/>
     <w:tmpl w:val="5E7E891E"/>
@@ -26744,7 +27633,7 @@
       </w:pPr>
     </w:lvl>
   </w:abstractNum>
-  <w:abstractNum w:abstractNumId="16" w15:restartNumberingAfterBreak="0">
+  <w:abstractNum w:abstractNumId="21" w15:restartNumberingAfterBreak="0">
     <w:nsid w:val="40AD5DC5"/>
     <w:multiLevelType w:val="multilevel"/>
     <w:tmpl w:val="518E3186"/>
@@ -26893,7 +27782,7 @@
       </w:rPr>
     </w:lvl>
   </w:abstractNum>
-  <w:abstractNum w:abstractNumId="17" w15:restartNumberingAfterBreak="0">
+  <w:abstractNum w:abstractNumId="22" w15:restartNumberingAfterBreak="0">
     <w:nsid w:val="431B354C"/>
     <w:multiLevelType w:val="hybridMultilevel"/>
     <w:tmpl w:val="B418AD92"/>
@@ -26979,7 +27868,7 @@
       </w:pPr>
     </w:lvl>
   </w:abstractNum>
-  <w:abstractNum w:abstractNumId="18" w15:restartNumberingAfterBreak="0">
+  <w:abstractNum w:abstractNumId="23" w15:restartNumberingAfterBreak="0">
     <w:nsid w:val="436E0EAE"/>
     <w:multiLevelType w:val="hybridMultilevel"/>
     <w:tmpl w:val="A67ECABC"/>
@@ -27065,7 +27954,7 @@
       </w:pPr>
     </w:lvl>
   </w:abstractNum>
-  <w:abstractNum w:abstractNumId="19" w15:restartNumberingAfterBreak="0">
+  <w:abstractNum w:abstractNumId="24" w15:restartNumberingAfterBreak="0">
     <w:nsid w:val="45D25157"/>
     <w:multiLevelType w:val="hybridMultilevel"/>
     <w:tmpl w:val="BBA2CBFE"/>
@@ -27154,7 +28043,7 @@
       </w:pPr>
     </w:lvl>
   </w:abstractNum>
-  <w:abstractNum w:abstractNumId="20" w15:restartNumberingAfterBreak="0">
+  <w:abstractNum w:abstractNumId="25" w15:restartNumberingAfterBreak="0">
     <w:nsid w:val="4612605E"/>
     <w:multiLevelType w:val="multilevel"/>
     <w:tmpl w:val="9886CC64"/>
@@ -27303,7 +28192,7 @@
       </w:rPr>
     </w:lvl>
   </w:abstractNum>
-  <w:abstractNum w:abstractNumId="21" w15:restartNumberingAfterBreak="0">
+  <w:abstractNum w:abstractNumId="26" w15:restartNumberingAfterBreak="0">
     <w:nsid w:val="46555D19"/>
     <w:multiLevelType w:val="multilevel"/>
     <w:tmpl w:val="AFF0286C"/>
@@ -27428,7 +28317,156 @@
       </w:pPr>
     </w:lvl>
   </w:abstractNum>
-  <w:abstractNum w:abstractNumId="22" w15:restartNumberingAfterBreak="0">
+  <w:abstractNum w:abstractNumId="27" w15:restartNumberingAfterBreak="0">
+    <w:nsid w:val="4676522C"/>
+    <w:multiLevelType w:val="multilevel"/>
+    <w:tmpl w:val="46DCE680"/>
+    <w:lvl w:ilvl="0">
+      <w:start w:val="1"/>
+      <w:numFmt w:val="bullet"/>
+      <w:lvlText w:val=""/>
+      <w:lvlJc w:val="left"/>
+      <w:pPr>
+        <w:tabs>
+          <w:tab w:val="num" w:pos="720"/>
+        </w:tabs>
+        <w:ind w:left="720" w:hanging="360"/>
+      </w:pPr>
+      <w:rPr>
+        <w:rFonts w:ascii="Symbol" w:hAnsi="Symbol" w:hint="default"/>
+        <w:sz w:val="20"/>
+      </w:rPr>
+    </w:lvl>
+    <w:lvl w:ilvl="1">
+      <w:start w:val="1"/>
+      <w:numFmt w:val="bullet"/>
+      <w:lvlText w:val="o"/>
+      <w:lvlJc w:val="left"/>
+      <w:pPr>
+        <w:tabs>
+          <w:tab w:val="num" w:pos="1440"/>
+        </w:tabs>
+        <w:ind w:left="1440" w:hanging="360"/>
+      </w:pPr>
+      <w:rPr>
+        <w:rFonts w:ascii="Courier New" w:hAnsi="Courier New" w:hint="default"/>
+        <w:sz w:val="20"/>
+      </w:rPr>
+    </w:lvl>
+    <w:lvl w:ilvl="2" w:tentative="1">
+      <w:start w:val="1"/>
+      <w:numFmt w:val="bullet"/>
+      <w:lvlText w:val=""/>
+      <w:lvlJc w:val="left"/>
+      <w:pPr>
+        <w:tabs>
+          <w:tab w:val="num" w:pos="2160"/>
+        </w:tabs>
+        <w:ind w:left="2160" w:hanging="360"/>
+      </w:pPr>
+      <w:rPr>
+        <w:rFonts w:ascii="Wingdings" w:hAnsi="Wingdings" w:hint="default"/>
+        <w:sz w:val="20"/>
+      </w:rPr>
+    </w:lvl>
+    <w:lvl w:ilvl="3" w:tentative="1">
+      <w:start w:val="1"/>
+      <w:numFmt w:val="bullet"/>
+      <w:lvlText w:val=""/>
+      <w:lvlJc w:val="left"/>
+      <w:pPr>
+        <w:tabs>
+          <w:tab w:val="num" w:pos="2880"/>
+        </w:tabs>
+        <w:ind w:left="2880" w:hanging="360"/>
+      </w:pPr>
+      <w:rPr>
+        <w:rFonts w:ascii="Wingdings" w:hAnsi="Wingdings" w:hint="default"/>
+        <w:sz w:val="20"/>
+      </w:rPr>
+    </w:lvl>
+    <w:lvl w:ilvl="4" w:tentative="1">
+      <w:start w:val="1"/>
+      <w:numFmt w:val="bullet"/>
+      <w:lvlText w:val=""/>
+      <w:lvlJc w:val="left"/>
+      <w:pPr>
+        <w:tabs>
+          <w:tab w:val="num" w:pos="3600"/>
+        </w:tabs>
+        <w:ind w:left="3600" w:hanging="360"/>
+      </w:pPr>
+      <w:rPr>
+        <w:rFonts w:ascii="Wingdings" w:hAnsi="Wingdings" w:hint="default"/>
+        <w:sz w:val="20"/>
+      </w:rPr>
+    </w:lvl>
+    <w:lvl w:ilvl="5" w:tentative="1">
+      <w:start w:val="1"/>
+      <w:numFmt w:val="bullet"/>
+      <w:lvlText w:val=""/>
+      <w:lvlJc w:val="left"/>
+      <w:pPr>
+        <w:tabs>
+          <w:tab w:val="num" w:pos="4320"/>
+        </w:tabs>
+        <w:ind w:left="4320" w:hanging="360"/>
+      </w:pPr>
+      <w:rPr>
+        <w:rFonts w:ascii="Wingdings" w:hAnsi="Wingdings" w:hint="default"/>
+        <w:sz w:val="20"/>
+      </w:rPr>
+    </w:lvl>
+    <w:lvl w:ilvl="6" w:tentative="1">
+      <w:start w:val="1"/>
+      <w:numFmt w:val="bullet"/>
+      <w:lvlText w:val=""/>
+      <w:lvlJc w:val="left"/>
+      <w:pPr>
+        <w:tabs>
+          <w:tab w:val="num" w:pos="5040"/>
+        </w:tabs>
+        <w:ind w:left="5040" w:hanging="360"/>
+      </w:pPr>
+      <w:rPr>
+        <w:rFonts w:ascii="Wingdings" w:hAnsi="Wingdings" w:hint="default"/>
+        <w:sz w:val="20"/>
+      </w:rPr>
+    </w:lvl>
+    <w:lvl w:ilvl="7" w:tentative="1">
+      <w:start w:val="1"/>
+      <w:numFmt w:val="bullet"/>
+      <w:lvlText w:val=""/>
+      <w:lvlJc w:val="left"/>
+      <w:pPr>
+        <w:tabs>
+          <w:tab w:val="num" w:pos="5760"/>
+        </w:tabs>
+        <w:ind w:left="5760" w:hanging="360"/>
+      </w:pPr>
+      <w:rPr>
+        <w:rFonts w:ascii="Wingdings" w:hAnsi="Wingdings" w:hint="default"/>
+        <w:sz w:val="20"/>
+      </w:rPr>
+    </w:lvl>
+    <w:lvl w:ilvl="8" w:tentative="1">
+      <w:start w:val="1"/>
+      <w:numFmt w:val="bullet"/>
+      <w:lvlText w:val=""/>
+      <w:lvlJc w:val="left"/>
+      <w:pPr>
+        <w:tabs>
+          <w:tab w:val="num" w:pos="6480"/>
+        </w:tabs>
+        <w:ind w:left="6480" w:hanging="360"/>
+      </w:pPr>
+      <w:rPr>
+        <w:rFonts w:ascii="Wingdings" w:hAnsi="Wingdings" w:hint="default"/>
+        <w:sz w:val="20"/>
+      </w:rPr>
+    </w:lvl>
+  </w:abstractNum>
+  <w:abstractNum w:abstractNumId="28" w15:restartNumberingAfterBreak="0">
     <w:nsid w:val="4DE929E3"/>
     <w:multiLevelType w:val="multilevel"/>
     <w:tmpl w:val="4322F9E0"/>
@@ -27577,7 +28615,7 @@
       </w:rPr>
     </w:lvl>
   </w:abstractNum>
-  <w:abstractNum w:abstractNumId="23" w15:restartNumberingAfterBreak="0">
+  <w:abstractNum w:abstractNumId="29" w15:restartNumberingAfterBreak="0">
     <w:nsid w:val="53215775"/>
     <w:multiLevelType w:val="multilevel"/>
     <w:tmpl w:val="E20CA224"/>
@@ -27726,7 +28764,7 @@
       </w:rPr>
     </w:lvl>
   </w:abstractNum>
-  <w:abstractNum w:abstractNumId="24" w15:restartNumberingAfterBreak="0">
+  <w:abstractNum w:abstractNumId="30" w15:restartNumberingAfterBreak="0">
     <w:nsid w:val="544A5EDD"/>
     <w:multiLevelType w:val="multilevel"/>
     <w:tmpl w:val="34C6F438"/>
@@ -27875,7 +28913,7 @@
       </w:rPr>
     </w:lvl>
   </w:abstractNum>
-  <w:abstractNum w:abstractNumId="25" w15:restartNumberingAfterBreak="0">
+  <w:abstractNum w:abstractNumId="31" w15:restartNumberingAfterBreak="0">
     <w:nsid w:val="546F6623"/>
     <w:multiLevelType w:val="hybridMultilevel"/>
     <w:tmpl w:val="1A14DE84"/>
@@ -27961,7 +28999,7 @@
       </w:pPr>
     </w:lvl>
   </w:abstractNum>
-  <w:abstractNum w:abstractNumId="26" w15:restartNumberingAfterBreak="0">
+  <w:abstractNum w:abstractNumId="32" w15:restartNumberingAfterBreak="0">
     <w:nsid w:val="57EE145B"/>
     <w:multiLevelType w:val="hybridMultilevel"/>
     <w:tmpl w:val="440E3E06"/>
@@ -28047,7 +29085,7 @@
       </w:pPr>
     </w:lvl>
   </w:abstractNum>
-  <w:abstractNum w:abstractNumId="27" w15:restartNumberingAfterBreak="0">
+  <w:abstractNum w:abstractNumId="33" w15:restartNumberingAfterBreak="0">
     <w:nsid w:val="5AC15F52"/>
     <w:multiLevelType w:val="hybridMultilevel"/>
     <w:tmpl w:val="409E7DA2"/>
@@ -28133,7 +29171,7 @@
       </w:pPr>
     </w:lvl>
   </w:abstractNum>
-  <w:abstractNum w:abstractNumId="28" w15:restartNumberingAfterBreak="0">
+  <w:abstractNum w:abstractNumId="34" w15:restartNumberingAfterBreak="0">
     <w:nsid w:val="5DDD390D"/>
     <w:multiLevelType w:val="multilevel"/>
     <w:tmpl w:val="AA16B90A"/>
@@ -28282,7 +29320,7 @@
       </w:rPr>
     </w:lvl>
   </w:abstractNum>
-  <w:abstractNum w:abstractNumId="29" w15:restartNumberingAfterBreak="0">
+  <w:abstractNum w:abstractNumId="35" w15:restartNumberingAfterBreak="0">
     <w:nsid w:val="6540085C"/>
     <w:multiLevelType w:val="multilevel"/>
     <w:tmpl w:val="C1FEB3AE"/>
@@ -28431,7 +29469,7 @@
       </w:rPr>
     </w:lvl>
   </w:abstractNum>
-  <w:abstractNum w:abstractNumId="30" w15:restartNumberingAfterBreak="0">
+  <w:abstractNum w:abstractNumId="36" w15:restartNumberingAfterBreak="0">
     <w:nsid w:val="713601B2"/>
     <w:multiLevelType w:val="hybridMultilevel"/>
     <w:tmpl w:val="94EA39C4"/>
@@ -28517,7 +29555,7 @@
       </w:pPr>
     </w:lvl>
   </w:abstractNum>
-  <w:abstractNum w:abstractNumId="31" w15:restartNumberingAfterBreak="0">
+  <w:abstractNum w:abstractNumId="37" w15:restartNumberingAfterBreak="0">
     <w:nsid w:val="72364CC3"/>
     <w:multiLevelType w:val="hybridMultilevel"/>
     <w:tmpl w:val="1C42667C"/>
@@ -28606,7 +29644,7 @@
       </w:pPr>
     </w:lvl>
   </w:abstractNum>
-  <w:abstractNum w:abstractNumId="32" w15:restartNumberingAfterBreak="0">
+  <w:abstractNum w:abstractNumId="38" w15:restartNumberingAfterBreak="0">
     <w:nsid w:val="73211C56"/>
     <w:multiLevelType w:val="hybridMultilevel"/>
     <w:tmpl w:val="89947640"/>
@@ -28692,7 +29730,7 @@
       </w:pPr>
     </w:lvl>
   </w:abstractNum>
-  <w:abstractNum w:abstractNumId="33" w15:restartNumberingAfterBreak="0">
+  <w:abstractNum w:abstractNumId="39" w15:restartNumberingAfterBreak="0">
     <w:nsid w:val="7AAD21E2"/>
     <w:multiLevelType w:val="multilevel"/>
     <w:tmpl w:val="19CE7C44"/>
@@ -28841,7 +29879,156 @@
       </w:rPr>
     </w:lvl>
   </w:abstractNum>
-  <w:abstractNum w:abstractNumId="34" w15:restartNumberingAfterBreak="0">
+  <w:abstractNum w:abstractNumId="40" w15:restartNumberingAfterBreak="0">
+    <w:nsid w:val="7AC23021"/>
+    <w:multiLevelType w:val="multilevel"/>
+    <w:tmpl w:val="380EF4B4"/>
+    <w:lvl w:ilvl="0">
+      <w:start w:val="1"/>
+      <w:numFmt w:val="bullet"/>
+      <w:lvlText w:val=""/>
+      <w:lvlJc w:val="left"/>
+      <w:pPr>
+        <w:tabs>
+          <w:tab w:val="num" w:pos="720"/>
+        </w:tabs>
+        <w:ind w:left="720" w:hanging="360"/>
+      </w:pPr>
+      <w:rPr>
+        <w:rFonts w:ascii="Symbol" w:hAnsi="Symbol" w:hint="default"/>
+        <w:sz w:val="20"/>
+      </w:rPr>
+    </w:lvl>
+    <w:lvl w:ilvl="1">
+      <w:start w:val="1"/>
+      <w:numFmt w:val="bullet"/>
+      <w:lvlText w:val="o"/>
+      <w:lvlJc w:val="left"/>
+      <w:pPr>
+        <w:tabs>
+          <w:tab w:val="num" w:pos="1440"/>
+        </w:tabs>
+        <w:ind w:left="1440" w:hanging="360"/>
+      </w:pPr>
+      <w:rPr>
+        <w:rFonts w:ascii="Courier New" w:hAnsi="Courier New" w:hint="default"/>
+        <w:sz w:val="20"/>
+      </w:rPr>
+    </w:lvl>
+    <w:lvl w:ilvl="2" w:tentative="1">
+      <w:start w:val="1"/>
+      <w:numFmt w:val="bullet"/>
+      <w:lvlText w:val=""/>
+      <w:lvlJc w:val="left"/>
+      <w:pPr>
+        <w:tabs>
+          <w:tab w:val="num" w:pos="2160"/>
+        </w:tabs>
+        <w:ind w:left="2160" w:hanging="360"/>
+      </w:pPr>
+      <w:rPr>
+        <w:rFonts w:ascii="Wingdings" w:hAnsi="Wingdings" w:hint="default"/>
+        <w:sz w:val="20"/>
+      </w:rPr>
+    </w:lvl>
+    <w:lvl w:ilvl="3" w:tentative="1">
+      <w:start w:val="1"/>
+      <w:numFmt w:val="bullet"/>
+      <w:lvlText w:val=""/>
+      <w:lvlJc w:val="left"/>
+      <w:pPr>
+        <w:tabs>
+          <w:tab w:val="num" w:pos="2880"/>
+        </w:tabs>
+        <w:ind w:left="2880" w:hanging="360"/>
+      </w:pPr>
+      <w:rPr>
+        <w:rFonts w:ascii="Wingdings" w:hAnsi="Wingdings" w:hint="default"/>
+        <w:sz w:val="20"/>
+      </w:rPr>
+    </w:lvl>
+    <w:lvl w:ilvl="4" w:tentative="1">
+      <w:start w:val="1"/>
+      <w:numFmt w:val="bullet"/>
+      <w:lvlText w:val=""/>
+      <w:lvlJc w:val="left"/>
+      <w:pPr>
+        <w:tabs>
+          <w:tab w:val="num" w:pos="3600"/>
+        </w:tabs>
+        <w:ind w:left="3600" w:hanging="360"/>
+      </w:pPr>
+      <w:rPr>
+        <w:rFonts w:ascii="Wingdings" w:hAnsi="Wingdings" w:hint="default"/>
+        <w:sz w:val="20"/>
+      </w:rPr>
+    </w:lvl>
+    <w:lvl w:ilvl="5" w:tentative="1">
+      <w:start w:val="1"/>
+      <w:numFmt w:val="bullet"/>
+      <w:lvlText w:val=""/>
+      <w:lvlJc w:val="left"/>
+      <w:pPr>
+        <w:tabs>
+          <w:tab w:val="num" w:pos="4320"/>
+        </w:tabs>
+        <w:ind w:left="4320" w:hanging="360"/>
+      </w:pPr>
+      <w:rPr>
+        <w:rFonts w:ascii="Wingdings" w:hAnsi="Wingdings" w:hint="default"/>
+        <w:sz w:val="20"/>
+      </w:rPr>
+    </w:lvl>
+    <w:lvl w:ilvl="6" w:tentative="1">
+      <w:start w:val="1"/>
+      <w:numFmt w:val="bullet"/>
+      <w:lvlText w:val=""/>
+      <w:lvlJc w:val="left"/>
+      <w:pPr>
+        <w:tabs>
+          <w:tab w:val="num" w:pos="5040"/>
+        </w:tabs>
+        <w:ind w:left="5040" w:hanging="360"/>
+      </w:pPr>
+      <w:rPr>
+        <w:rFonts w:ascii="Wingdings" w:hAnsi="Wingdings" w:hint="default"/>
+        <w:sz w:val="20"/>
+      </w:rPr>
+    </w:lvl>
+    <w:lvl w:ilvl="7" w:tentative="1">
+      <w:start w:val="1"/>
+      <w:numFmt w:val="bullet"/>
+      <w:lvlText w:val=""/>
+      <w:lvlJc w:val="left"/>
+      <w:pPr>
+        <w:tabs>
+          <w:tab w:val="num" w:pos="5760"/>
+        </w:tabs>
+        <w:ind w:left="5760" w:hanging="360"/>
+      </w:pPr>
+      <w:rPr>
+        <w:rFonts w:ascii="Wingdings" w:hAnsi="Wingdings" w:hint="default"/>
+        <w:sz w:val="20"/>
+      </w:rPr>
+    </w:lvl>
+    <w:lvl w:ilvl="8" w:tentative="1">
+      <w:start w:val="1"/>
+      <w:numFmt w:val="bullet"/>
+      <w:lvlText w:val=""/>
+      <w:lvlJc w:val="left"/>
+      <w:pPr>
+        <w:tabs>
+          <w:tab w:val="num" w:pos="6480"/>
+        </w:tabs>
+        <w:ind w:left="6480" w:hanging="360"/>
+      </w:pPr>
+      <w:rPr>
+        <w:rFonts w:ascii="Wingdings" w:hAnsi="Wingdings" w:hint="default"/>
+        <w:sz w:val="20"/>
+      </w:rPr>
+    </w:lvl>
+  </w:abstractNum>
+  <w:abstractNum w:abstractNumId="41" w15:restartNumberingAfterBreak="0">
     <w:nsid w:val="7E8210BB"/>
     <w:multiLevelType w:val="multilevel"/>
     <w:tmpl w:val="17488B14"/>
@@ -28958,7 +30145,7 @@
       </w:pPr>
     </w:lvl>
   </w:abstractNum>
-  <w:abstractNum w:abstractNumId="35" w15:restartNumberingAfterBreak="0">
+  <w:abstractNum w:abstractNumId="42" w15:restartNumberingAfterBreak="0">
     <w:nsid w:val="7F595E92"/>
     <w:multiLevelType w:val="multilevel"/>
     <w:tmpl w:val="8AD8EA00"/>
@@ -29107,7 +30294,7 @@
       </w:rPr>
     </w:lvl>
   </w:abstractNum>
-  <w:abstractNum w:abstractNumId="36" w15:restartNumberingAfterBreak="0">
+  <w:abstractNum w:abstractNumId="43" w15:restartNumberingAfterBreak="0">
     <w:nsid w:val="7F7F72A3"/>
     <w:multiLevelType w:val="multilevel"/>
     <w:tmpl w:val="5AECA3B8"/>
@@ -29256,7 +30443,7 @@
       </w:rPr>
     </w:lvl>
   </w:abstractNum>
-  <w:abstractNum w:abstractNumId="37" w15:restartNumberingAfterBreak="0">
+  <w:abstractNum w:abstractNumId="44" w15:restartNumberingAfterBreak="0">
     <w:nsid w:val="7FA4061E"/>
     <w:multiLevelType w:val="multilevel"/>
     <w:tmpl w:val="DF0099C0"/>
@@ -29406,37 +30593,37 @@
     </w:lvl>
   </w:abstractNum>
   <w:num w:numId="1" w16cid:durableId="1980070777">
+    <w:abstractNumId w:val="20"/>
+  </w:num>
+  <w:num w:numId="2" w16cid:durableId="1591965238">
+    <w:abstractNumId w:val="35"/>
+  </w:num>
+  <w:num w:numId="3" w16cid:durableId="859781379">
+    <w:abstractNumId w:val="21"/>
+  </w:num>
+  <w:num w:numId="4" w16cid:durableId="1458570705">
+    <w:abstractNumId w:val="30"/>
+  </w:num>
+  <w:num w:numId="5" w16cid:durableId="385960321">
+    <w:abstractNumId w:val="34"/>
+  </w:num>
+  <w:num w:numId="6" w16cid:durableId="633410118">
+    <w:abstractNumId w:val="12"/>
+  </w:num>
+  <w:num w:numId="7" w16cid:durableId="1805152159">
+    <w:abstractNumId w:val="25"/>
+  </w:num>
+  <w:num w:numId="8" w16cid:durableId="1164474248">
+    <w:abstractNumId w:val="42"/>
+  </w:num>
+  <w:num w:numId="9" w16cid:durableId="815611331">
+    <w:abstractNumId w:val="43"/>
+  </w:num>
+  <w:num w:numId="10" w16cid:durableId="1969626626">
     <w:abstractNumId w:val="15"/>
   </w:num>
-  <w:num w:numId="2" w16cid:durableId="1591965238">
-    <w:abstractNumId w:val="29"/>
-  </w:num>
-  <w:num w:numId="3" w16cid:durableId="859781379">
-    <w:abstractNumId w:val="16"/>
-  </w:num>
-  <w:num w:numId="4" w16cid:durableId="1458570705">
-    <w:abstractNumId w:val="24"/>
-  </w:num>
-  <w:num w:numId="5" w16cid:durableId="385960321">
-    <w:abstractNumId w:val="28"/>
-  </w:num>
-  <w:num w:numId="6" w16cid:durableId="633410118">
-    <w:abstractNumId w:val="7"/>
-  </w:num>
-  <w:num w:numId="7" w16cid:durableId="1805152159">
-    <w:abstractNumId w:val="20"/>
-  </w:num>
-  <w:num w:numId="8" w16cid:durableId="1164474248">
-    <w:abstractNumId w:val="35"/>
-  </w:num>
-  <w:num w:numId="9" w16cid:durableId="815611331">
-    <w:abstractNumId w:val="36"/>
-  </w:num>
-  <w:num w:numId="10" w16cid:durableId="1969626626">
-    <w:abstractNumId w:val="10"/>
-  </w:num>
   <w:num w:numId="11" w16cid:durableId="1916283292">
-    <w:abstractNumId w:val="10"/>
+    <w:abstractNumId w:val="15"/>
     <w:lvlOverride w:ilvl="1">
       <w:lvl w:ilvl="1">
         <w:numFmt w:val="decimal"/>
@@ -29446,88 +30633,109 @@
     </w:lvlOverride>
   </w:num>
   <w:num w:numId="12" w16cid:durableId="238294042">
+    <w:abstractNumId w:val="6"/>
+  </w:num>
+  <w:num w:numId="13" w16cid:durableId="1865288694">
+    <w:abstractNumId w:val="29"/>
+  </w:num>
+  <w:num w:numId="14" w16cid:durableId="2010520146">
+    <w:abstractNumId w:val="44"/>
+  </w:num>
+  <w:num w:numId="15" w16cid:durableId="1326082436">
+    <w:abstractNumId w:val="39"/>
+  </w:num>
+  <w:num w:numId="16" w16cid:durableId="1624772269">
+    <w:abstractNumId w:val="28"/>
+  </w:num>
+  <w:num w:numId="17" w16cid:durableId="1924873763">
+    <w:abstractNumId w:val="14"/>
+  </w:num>
+  <w:num w:numId="18" w16cid:durableId="519858044">
+    <w:abstractNumId w:val="3"/>
+  </w:num>
+  <w:num w:numId="19" w16cid:durableId="1615594191">
+    <w:abstractNumId w:val="9"/>
+  </w:num>
+  <w:num w:numId="20" w16cid:durableId="540169261">
+    <w:abstractNumId w:val="26"/>
+  </w:num>
+  <w:num w:numId="21" w16cid:durableId="699671677">
+    <w:abstractNumId w:val="13"/>
+  </w:num>
+  <w:num w:numId="22" w16cid:durableId="231090726">
+    <w:abstractNumId w:val="41"/>
+  </w:num>
+  <w:num w:numId="23" w16cid:durableId="1317034071">
+    <w:abstractNumId w:val="31"/>
+  </w:num>
+  <w:num w:numId="24" w16cid:durableId="1666859153">
+    <w:abstractNumId w:val="24"/>
+  </w:num>
+  <w:num w:numId="25" w16cid:durableId="193349698">
+    <w:abstractNumId w:val="37"/>
+  </w:num>
+  <w:num w:numId="26" w16cid:durableId="1147742733">
+    <w:abstractNumId w:val="36"/>
+  </w:num>
+  <w:num w:numId="27" w16cid:durableId="946736524">
+    <w:abstractNumId w:val="32"/>
+  </w:num>
+  <w:num w:numId="28" w16cid:durableId="1471049756">
+    <w:abstractNumId w:val="22"/>
+  </w:num>
+  <w:num w:numId="29" w16cid:durableId="705637179">
+    <w:abstractNumId w:val="17"/>
+  </w:num>
+  <w:num w:numId="30" w16cid:durableId="1607076955">
+    <w:abstractNumId w:val="18"/>
+  </w:num>
+  <w:num w:numId="31" w16cid:durableId="675500966">
+    <w:abstractNumId w:val="23"/>
+  </w:num>
+  <w:num w:numId="32" w16cid:durableId="1420448746">
+    <w:abstractNumId w:val="38"/>
+  </w:num>
+  <w:num w:numId="33" w16cid:durableId="1878659548">
+    <w:abstractNumId w:val="33"/>
+  </w:num>
+  <w:num w:numId="34" w16cid:durableId="1103306330">
+    <w:abstractNumId w:val="10"/>
+  </w:num>
+  <w:num w:numId="35" w16cid:durableId="8988698">
+    <w:abstractNumId w:val="8"/>
+  </w:num>
+  <w:num w:numId="36" w16cid:durableId="1186137529">
+    <w:abstractNumId w:val="16"/>
+  </w:num>
+  <w:num w:numId="37" w16cid:durableId="338191293">
+    <w:abstractNumId w:val="11"/>
+  </w:num>
+  <w:num w:numId="38" w16cid:durableId="351108106">
+    <w:abstractNumId w:val="19"/>
+  </w:num>
+  <w:num w:numId="39" w16cid:durableId="1104689293">
+    <w:abstractNumId w:val="1"/>
+  </w:num>
+  <w:num w:numId="40" w16cid:durableId="1421027570">
+    <w:abstractNumId w:val="4"/>
+  </w:num>
+  <w:num w:numId="41" w16cid:durableId="301232085">
+    <w:abstractNumId w:val="40"/>
+  </w:num>
+  <w:num w:numId="42" w16cid:durableId="377171822">
+    <w:abstractNumId w:val="0"/>
+  </w:num>
+  <w:num w:numId="43" w16cid:durableId="1636177054">
     <w:abstractNumId w:val="2"/>
   </w:num>
-  <w:num w:numId="13" w16cid:durableId="1865288694">
-    <w:abstractNumId w:val="23"/>
-  </w:num>
-  <w:num w:numId="14" w16cid:durableId="2010520146">
-    <w:abstractNumId w:val="37"/>
-  </w:num>
-  <w:num w:numId="15" w16cid:durableId="1326082436">
-    <w:abstractNumId w:val="33"/>
-  </w:num>
-  <w:num w:numId="16" w16cid:durableId="1624772269">
-    <w:abstractNumId w:val="22"/>
-  </w:num>
-  <w:num w:numId="17" w16cid:durableId="1924873763">
-    <w:abstractNumId w:val="9"/>
-  </w:num>
-  <w:num w:numId="18" w16cid:durableId="519858044">
-    <w:abstractNumId w:val="1"/>
-  </w:num>
-  <w:num w:numId="19" w16cid:durableId="1615594191">
-    <w:abstractNumId w:val="4"/>
-  </w:num>
-  <w:num w:numId="20" w16cid:durableId="540169261">
-    <w:abstractNumId w:val="21"/>
-  </w:num>
-  <w:num w:numId="21" w16cid:durableId="699671677">
-    <w:abstractNumId w:val="8"/>
-  </w:num>
-  <w:num w:numId="22" w16cid:durableId="231090726">
-    <w:abstractNumId w:val="34"/>
-  </w:num>
-  <w:num w:numId="23" w16cid:durableId="1317034071">
-    <w:abstractNumId w:val="25"/>
-  </w:num>
-  <w:num w:numId="24" w16cid:durableId="1666859153">
-    <w:abstractNumId w:val="19"/>
-  </w:num>
-  <w:num w:numId="25" w16cid:durableId="193349698">
-    <w:abstractNumId w:val="31"/>
-  </w:num>
-  <w:num w:numId="26" w16cid:durableId="1147742733">
-    <w:abstractNumId w:val="30"/>
-  </w:num>
-  <w:num w:numId="27" w16cid:durableId="946736524">
-    <w:abstractNumId w:val="26"/>
-  </w:num>
-  <w:num w:numId="28" w16cid:durableId="1471049756">
-    <w:abstractNumId w:val="17"/>
-  </w:num>
-  <w:num w:numId="29" w16cid:durableId="705637179">
-    <w:abstractNumId w:val="12"/>
-  </w:num>
-  <w:num w:numId="30" w16cid:durableId="1607076955">
-    <w:abstractNumId w:val="13"/>
-  </w:num>
-  <w:num w:numId="31" w16cid:durableId="675500966">
-    <w:abstractNumId w:val="18"/>
-  </w:num>
-  <w:num w:numId="32" w16cid:durableId="1420448746">
-    <w:abstractNumId w:val="32"/>
-  </w:num>
-  <w:num w:numId="33" w16cid:durableId="1878659548">
+  <w:num w:numId="44" w16cid:durableId="694888197">
     <w:abstractNumId w:val="27"/>
   </w:num>
-  <w:num w:numId="34" w16cid:durableId="1103306330">
+  <w:num w:numId="45" w16cid:durableId="950669938">
     <w:abstractNumId w:val="5"/>
   </w:num>
-  <w:num w:numId="35" w16cid:durableId="8988698">
-    <w:abstractNumId w:val="3"/>
-  </w:num>
-  <w:num w:numId="36" w16cid:durableId="1186137529">
-    <w:abstractNumId w:val="11"/>
-  </w:num>
-  <w:num w:numId="37" w16cid:durableId="338191293">
-    <w:abstractNumId w:val="6"/>
-  </w:num>
-  <w:num w:numId="38" w16cid:durableId="351108106">
-    <w:abstractNumId w:val="14"/>
-  </w:num>
-  <w:num w:numId="39" w16cid:durableId="1104689293">
-    <w:abstractNumId w:val="0"/>
+  <w:num w:numId="46" w16cid:durableId="333262516">
+    <w:abstractNumId w:val="7"/>
   </w:num>
 </w:numbering>
 </file>
@@ -30987,6 +32195,34 @@
       <w:u w:val="single"/>
     </w:rPr>
   </w:style>
+  <w:style w:type="paragraph" w:styleId="ThngthngWeb">
+    <w:name w:val="Normal (Web)"/>
+    <w:basedOn w:val="Binhthng"/>
+    <w:uiPriority w:val="99"/>
+    <w:semiHidden/>
+    <w:unhideWhenUsed/>
+    <w:rsid w:val="00D2438B"/>
+    <w:pPr>
+      <w:spacing w:before="100" w:beforeAutospacing="1" w:after="100" w:afterAutospacing="1" w:line="240" w:lineRule="auto"/>
+      <w:ind w:firstLine="0"/>
+    </w:pPr>
+    <w:rPr>
+      <w:rFonts w:eastAsia="Times New Roman" w:cs="Times New Roman"/>
+      <w:szCs w:val="24"/>
+      <w:lang w:val="vi-VN" w:eastAsia="vi-VN"/>
+    </w:rPr>
+  </w:style>
+  <w:style w:type="character" w:styleId="Manh">
+    <w:name w:val="Strong"/>
+    <w:basedOn w:val="Phngmcinhcuaoanvn"/>
+    <w:uiPriority w:val="22"/>
+    <w:qFormat/>
+    <w:rsid w:val="00D2438B"/>
+    <w:rPr>
+      <w:b/>
+      <w:bCs/>
+    </w:rPr>
+  </w:style>
 </w:styles>
 </file>
 

</xml_diff>